<commit_message>
modification du numero du groupe
</commit_message>
<xml_diff>
--- a/IBAM1_2023_2024_GROUPE8_RAPPORT_Projet_Dev_composant_et_services_web.docx
+++ b/IBAM1_2023_2024_GROUPE8_RAPPORT_Projet_Dev_composant_et_services_web.docx
@@ -303,8 +303,6 @@
           <w:szCs w:val="24"/>
         </w:rPr>
       </w:pPr>
-      <w:bookmarkStart w:id="0" w:name="_GoBack"/>
-      <w:bookmarkEnd w:id="0"/>
     </w:p>
     <w:p>
       <w:pPr>
@@ -586,8 +584,10 @@
           <w:szCs w:val="24"/>
           <w:u w:val="single" w:color="000000"/>
         </w:rPr>
-        <w:t>1</w:t>
-      </w:r>
+        <w:t>8</w:t>
+      </w:r>
+      <w:bookmarkStart w:id="0" w:name="_GoBack"/>
+      <w:bookmarkEnd w:id="0"/>
     </w:p>
     <w:p>
       <w:pPr>
@@ -1226,8 +1226,36 @@
                 <w:sz w:val="24"/>
                 <w:szCs w:val="24"/>
               </w:rPr>
-              <w:t>OUATTARA Sié Lamoussa</w:t>
+              <w:t xml:space="preserve">OUATTARA </w:t>
             </w:r>
+            <w:proofErr w:type="spellStart"/>
+            <w:r>
+              <w:rPr>
+                <w:rFonts w:ascii="Times New Roman" w:hAnsi="Times New Roman" w:cs="Times New Roman"/>
+                <w:sz w:val="24"/>
+                <w:szCs w:val="24"/>
+              </w:rPr>
+              <w:t>Sié</w:t>
+            </w:r>
+            <w:proofErr w:type="spellEnd"/>
+            <w:r>
+              <w:rPr>
+                <w:rFonts w:ascii="Times New Roman" w:hAnsi="Times New Roman" w:cs="Times New Roman"/>
+                <w:sz w:val="24"/>
+                <w:szCs w:val="24"/>
+              </w:rPr>
+              <w:t xml:space="preserve"> </w:t>
+            </w:r>
+            <w:proofErr w:type="spellStart"/>
+            <w:r>
+              <w:rPr>
+                <w:rFonts w:ascii="Times New Roman" w:hAnsi="Times New Roman" w:cs="Times New Roman"/>
+                <w:sz w:val="24"/>
+                <w:szCs w:val="24"/>
+              </w:rPr>
+              <w:t>Lamoussa</w:t>
+            </w:r>
+            <w:proofErr w:type="spellEnd"/>
           </w:p>
         </w:tc>
         <w:tc>
@@ -6022,16 +6050,116 @@
           <w:sz w:val="24"/>
           <w:szCs w:val="24"/>
         </w:rPr>
-        <w:t>Dans le cadre de ce projet, nous avons pour objectif de développer une application RESTful en utilisant Spring Boot, qui s'appuie sur Talend Open Studio pour se connecter et manipuler des données dans une base de données MySQL. Le but est de construire une API exposant ces données sous forme d'endpoints REST, tout en assurant un suivi des performances et de l'intégrité de l'application à l'aide de</w:t>
-      </w:r>
-      <w:r>
-        <w:rPr>
-          <w:rFonts w:ascii="Times New Roman" w:hAnsi="Times New Roman" w:cs="Times New Roman"/>
-          <w:bCs/>
-          <w:sz w:val="24"/>
-          <w:szCs w:val="24"/>
-        </w:rPr>
-        <w:t xml:space="preserve"> Prometheus pour le monitoring.</w:t>
+        <w:t xml:space="preserve">Dans le cadre de ce projet, nous avons pour objectif de développer une application </w:t>
+      </w:r>
+      <w:proofErr w:type="spellStart"/>
+      <w:r>
+        <w:rPr>
+          <w:rFonts w:ascii="Times New Roman" w:hAnsi="Times New Roman" w:cs="Times New Roman"/>
+          <w:bCs/>
+          <w:sz w:val="24"/>
+          <w:szCs w:val="24"/>
+        </w:rPr>
+        <w:t>RESTful</w:t>
+      </w:r>
+      <w:proofErr w:type="spellEnd"/>
+      <w:r>
+        <w:rPr>
+          <w:rFonts w:ascii="Times New Roman" w:hAnsi="Times New Roman" w:cs="Times New Roman"/>
+          <w:bCs/>
+          <w:sz w:val="24"/>
+          <w:szCs w:val="24"/>
+        </w:rPr>
+        <w:t xml:space="preserve"> en utilisant </w:t>
+      </w:r>
+      <w:proofErr w:type="spellStart"/>
+      <w:r>
+        <w:rPr>
+          <w:rFonts w:ascii="Times New Roman" w:hAnsi="Times New Roman" w:cs="Times New Roman"/>
+          <w:bCs/>
+          <w:sz w:val="24"/>
+          <w:szCs w:val="24"/>
+        </w:rPr>
+        <w:t>Spring</w:t>
+      </w:r>
+      <w:proofErr w:type="spellEnd"/>
+      <w:r>
+        <w:rPr>
+          <w:rFonts w:ascii="Times New Roman" w:hAnsi="Times New Roman" w:cs="Times New Roman"/>
+          <w:bCs/>
+          <w:sz w:val="24"/>
+          <w:szCs w:val="24"/>
+        </w:rPr>
+        <w:t xml:space="preserve"> Boot, qui s'appuie sur </w:t>
+      </w:r>
+      <w:proofErr w:type="spellStart"/>
+      <w:r>
+        <w:rPr>
+          <w:rFonts w:ascii="Times New Roman" w:hAnsi="Times New Roman" w:cs="Times New Roman"/>
+          <w:bCs/>
+          <w:sz w:val="24"/>
+          <w:szCs w:val="24"/>
+        </w:rPr>
+        <w:t>Talend</w:t>
+      </w:r>
+      <w:proofErr w:type="spellEnd"/>
+      <w:r>
+        <w:rPr>
+          <w:rFonts w:ascii="Times New Roman" w:hAnsi="Times New Roman" w:cs="Times New Roman"/>
+          <w:bCs/>
+          <w:sz w:val="24"/>
+          <w:szCs w:val="24"/>
+        </w:rPr>
+        <w:t xml:space="preserve"> Open Studio pour se connecter et manipuler des données dans une base de données MySQL. Le but est de construire une API exposant ces données sous forme d'</w:t>
+      </w:r>
+      <w:proofErr w:type="spellStart"/>
+      <w:r>
+        <w:rPr>
+          <w:rFonts w:ascii="Times New Roman" w:hAnsi="Times New Roman" w:cs="Times New Roman"/>
+          <w:bCs/>
+          <w:sz w:val="24"/>
+          <w:szCs w:val="24"/>
+        </w:rPr>
+        <w:t>endpoints</w:t>
+      </w:r>
+      <w:proofErr w:type="spellEnd"/>
+      <w:r>
+        <w:rPr>
+          <w:rFonts w:ascii="Times New Roman" w:hAnsi="Times New Roman" w:cs="Times New Roman"/>
+          <w:bCs/>
+          <w:sz w:val="24"/>
+          <w:szCs w:val="24"/>
+        </w:rPr>
+        <w:t xml:space="preserve"> REST, tout en assurant un suivi des performances et de l'intégrité de l'application à l'aide de</w:t>
+      </w:r>
+      <w:r>
+        <w:rPr>
+          <w:rFonts w:ascii="Times New Roman" w:hAnsi="Times New Roman" w:cs="Times New Roman"/>
+          <w:bCs/>
+          <w:sz w:val="24"/>
+          <w:szCs w:val="24"/>
+        </w:rPr>
+        <w:t xml:space="preserve"> </w:t>
+      </w:r>
+      <w:proofErr w:type="spellStart"/>
+      <w:r>
+        <w:rPr>
+          <w:rFonts w:ascii="Times New Roman" w:hAnsi="Times New Roman" w:cs="Times New Roman"/>
+          <w:bCs/>
+          <w:sz w:val="24"/>
+          <w:szCs w:val="24"/>
+        </w:rPr>
+        <w:t>Prometheus</w:t>
+      </w:r>
+      <w:proofErr w:type="spellEnd"/>
+      <w:r>
+        <w:rPr>
+          <w:rFonts w:ascii="Times New Roman" w:hAnsi="Times New Roman" w:cs="Times New Roman"/>
+          <w:bCs/>
+          <w:sz w:val="24"/>
+          <w:szCs w:val="24"/>
+        </w:rPr>
+        <w:t xml:space="preserve"> pour le monitoring.</w:t>
       </w:r>
     </w:p>
     <w:p>
@@ -6051,7 +6179,87 @@
           <w:sz w:val="24"/>
           <w:szCs w:val="24"/>
         </w:rPr>
-        <w:t xml:space="preserve">Ce projet fait partie d'une démarche globale visant à intégrer des technologies modernes comme Talend pour l’extraction et la transformation des données, et Spring Boot pour fournir une architecture RESTful performante et évolutive. Le monitoring de l'application avec Prometheus permet de surveiller les métriques système en temps réel, ce qui garantit une visibilité accrue sur l’utilisation des ressources et les performances </w:t>
+        <w:t xml:space="preserve">Ce projet fait partie d'une démarche globale visant à intégrer des technologies modernes comme </w:t>
+      </w:r>
+      <w:proofErr w:type="spellStart"/>
+      <w:r>
+        <w:rPr>
+          <w:rFonts w:ascii="Times New Roman" w:hAnsi="Times New Roman" w:cs="Times New Roman"/>
+          <w:bCs/>
+          <w:sz w:val="24"/>
+          <w:szCs w:val="24"/>
+        </w:rPr>
+        <w:t>Talend</w:t>
+      </w:r>
+      <w:proofErr w:type="spellEnd"/>
+      <w:r>
+        <w:rPr>
+          <w:rFonts w:ascii="Times New Roman" w:hAnsi="Times New Roman" w:cs="Times New Roman"/>
+          <w:bCs/>
+          <w:sz w:val="24"/>
+          <w:szCs w:val="24"/>
+        </w:rPr>
+        <w:t xml:space="preserve"> pour l’extraction et la transformation des données, et </w:t>
+      </w:r>
+      <w:proofErr w:type="spellStart"/>
+      <w:r>
+        <w:rPr>
+          <w:rFonts w:ascii="Times New Roman" w:hAnsi="Times New Roman" w:cs="Times New Roman"/>
+          <w:bCs/>
+          <w:sz w:val="24"/>
+          <w:szCs w:val="24"/>
+        </w:rPr>
+        <w:t>Spring</w:t>
+      </w:r>
+      <w:proofErr w:type="spellEnd"/>
+      <w:r>
+        <w:rPr>
+          <w:rFonts w:ascii="Times New Roman" w:hAnsi="Times New Roman" w:cs="Times New Roman"/>
+          <w:bCs/>
+          <w:sz w:val="24"/>
+          <w:szCs w:val="24"/>
+        </w:rPr>
+        <w:t xml:space="preserve"> Boot pour fournir une architecture </w:t>
+      </w:r>
+      <w:proofErr w:type="spellStart"/>
+      <w:r>
+        <w:rPr>
+          <w:rFonts w:ascii="Times New Roman" w:hAnsi="Times New Roman" w:cs="Times New Roman"/>
+          <w:bCs/>
+          <w:sz w:val="24"/>
+          <w:szCs w:val="24"/>
+        </w:rPr>
+        <w:t>RESTful</w:t>
+      </w:r>
+      <w:proofErr w:type="spellEnd"/>
+      <w:r>
+        <w:rPr>
+          <w:rFonts w:ascii="Times New Roman" w:hAnsi="Times New Roman" w:cs="Times New Roman"/>
+          <w:bCs/>
+          <w:sz w:val="24"/>
+          <w:szCs w:val="24"/>
+        </w:rPr>
+        <w:t xml:space="preserve"> performante et évolutive. Le monitoring de l'application avec </w:t>
+      </w:r>
+      <w:proofErr w:type="spellStart"/>
+      <w:r>
+        <w:rPr>
+          <w:rFonts w:ascii="Times New Roman" w:hAnsi="Times New Roman" w:cs="Times New Roman"/>
+          <w:bCs/>
+          <w:sz w:val="24"/>
+          <w:szCs w:val="24"/>
+        </w:rPr>
+        <w:t>Prometheus</w:t>
+      </w:r>
+      <w:proofErr w:type="spellEnd"/>
+      <w:r>
+        <w:rPr>
+          <w:rFonts w:ascii="Times New Roman" w:hAnsi="Times New Roman" w:cs="Times New Roman"/>
+          <w:bCs/>
+          <w:sz w:val="24"/>
+          <w:szCs w:val="24"/>
+        </w:rPr>
+        <w:t xml:space="preserve"> permet de surveiller les métriques système en temps réel, ce qui garantit une visibilité accrue sur l’utilisation des ressources et les performances </w:t>
       </w:r>
       <w:r>
         <w:rPr>
@@ -6106,12 +6314,21 @@
           <w:szCs w:val="24"/>
         </w:rPr>
       </w:pPr>
-      <w:r>
-        <w:rPr>
-          <w:bCs/>
-          <w:szCs w:val="24"/>
-        </w:rPr>
-        <w:t>Talend Open Studio pour l’intégration et le traitement des données.</w:t>
+      <w:proofErr w:type="spellStart"/>
+      <w:r>
+        <w:rPr>
+          <w:bCs/>
+          <w:szCs w:val="24"/>
+        </w:rPr>
+        <w:t>Talend</w:t>
+      </w:r>
+      <w:proofErr w:type="spellEnd"/>
+      <w:r>
+        <w:rPr>
+          <w:bCs/>
+          <w:szCs w:val="24"/>
+        </w:rPr>
+        <w:t xml:space="preserve"> Open Studio pour l’intégration et le traitement des données.</w:t>
       </w:r>
     </w:p>
     <w:p>
@@ -6127,12 +6344,37 @@
           <w:szCs w:val="24"/>
         </w:rPr>
       </w:pPr>
-      <w:r>
-        <w:rPr>
-          <w:bCs/>
-          <w:szCs w:val="24"/>
-        </w:rPr>
-        <w:t>Spring Boot pour construire et déployer une API RESTful capable de gérer efficacement les données extraites.</w:t>
+      <w:proofErr w:type="spellStart"/>
+      <w:r>
+        <w:rPr>
+          <w:bCs/>
+          <w:szCs w:val="24"/>
+        </w:rPr>
+        <w:t>Spring</w:t>
+      </w:r>
+      <w:proofErr w:type="spellEnd"/>
+      <w:r>
+        <w:rPr>
+          <w:bCs/>
+          <w:szCs w:val="24"/>
+        </w:rPr>
+        <w:t xml:space="preserve"> Boot pour construire et déployer une API </w:t>
+      </w:r>
+      <w:proofErr w:type="spellStart"/>
+      <w:r>
+        <w:rPr>
+          <w:bCs/>
+          <w:szCs w:val="24"/>
+        </w:rPr>
+        <w:t>RESTful</w:t>
+      </w:r>
+      <w:proofErr w:type="spellEnd"/>
+      <w:r>
+        <w:rPr>
+          <w:bCs/>
+          <w:szCs w:val="24"/>
+        </w:rPr>
+        <w:t xml:space="preserve"> capable de gérer efficacement les données extraites.</w:t>
       </w:r>
     </w:p>
     <w:p>
@@ -6148,12 +6390,21 @@
           <w:szCs w:val="24"/>
         </w:rPr>
       </w:pPr>
-      <w:r>
-        <w:rPr>
-          <w:bCs/>
-          <w:szCs w:val="24"/>
-        </w:rPr>
-        <w:t>Prometheus pour superviser l’application et assurer une surveillance continue des ressources et des performances.</w:t>
+      <w:proofErr w:type="spellStart"/>
+      <w:r>
+        <w:rPr>
+          <w:bCs/>
+          <w:szCs w:val="24"/>
+        </w:rPr>
+        <w:t>Prometheus</w:t>
+      </w:r>
+      <w:proofErr w:type="spellEnd"/>
+      <w:r>
+        <w:rPr>
+          <w:bCs/>
+          <w:szCs w:val="24"/>
+        </w:rPr>
+        <w:t xml:space="preserve"> pour superviser l’application et assurer une surveillance continue des ressources et des performances.</w:t>
       </w:r>
     </w:p>
     <w:p>
@@ -6431,7 +6682,23 @@
           <w:bCs/>
           <w:szCs w:val="24"/>
         </w:rPr>
-        <w:t>Utiliser Talend Open Studio pour extraire et transformer des données de produits dans une base de données MySQL ou PostgreSQL.</w:t>
+        <w:t xml:space="preserve">Utiliser </w:t>
+      </w:r>
+      <w:proofErr w:type="spellStart"/>
+      <w:r>
+        <w:rPr>
+          <w:bCs/>
+          <w:szCs w:val="24"/>
+        </w:rPr>
+        <w:t>Talend</w:t>
+      </w:r>
+      <w:proofErr w:type="spellEnd"/>
+      <w:r>
+        <w:rPr>
+          <w:bCs/>
+          <w:szCs w:val="24"/>
+        </w:rPr>
+        <w:t xml:space="preserve"> Open Studio pour extraire et transformer des données de produits dans une base de données MySQL ou PostgreSQL.</w:t>
       </w:r>
     </w:p>
     <w:p>
@@ -6452,7 +6719,39 @@
           <w:bCs/>
           <w:szCs w:val="24"/>
         </w:rPr>
-        <w:t>Développer une application Spring Boot pour exposer ces données via une API RESTful.</w:t>
+        <w:t xml:space="preserve">Développer une application </w:t>
+      </w:r>
+      <w:proofErr w:type="spellStart"/>
+      <w:r>
+        <w:rPr>
+          <w:bCs/>
+          <w:szCs w:val="24"/>
+        </w:rPr>
+        <w:t>Spring</w:t>
+      </w:r>
+      <w:proofErr w:type="spellEnd"/>
+      <w:r>
+        <w:rPr>
+          <w:bCs/>
+          <w:szCs w:val="24"/>
+        </w:rPr>
+        <w:t xml:space="preserve"> Boot pour exposer ces données via une API </w:t>
+      </w:r>
+      <w:proofErr w:type="spellStart"/>
+      <w:r>
+        <w:rPr>
+          <w:bCs/>
+          <w:szCs w:val="24"/>
+        </w:rPr>
+        <w:t>RESTful</w:t>
+      </w:r>
+      <w:proofErr w:type="spellEnd"/>
+      <w:r>
+        <w:rPr>
+          <w:bCs/>
+          <w:szCs w:val="24"/>
+        </w:rPr>
+        <w:t>.</w:t>
       </w:r>
     </w:p>
     <w:p>
@@ -6473,7 +6772,23 @@
           <w:bCs/>
           <w:szCs w:val="24"/>
         </w:rPr>
-        <w:t>Intégrer des métriques de Prometheus pour surveiller les performances de l'application.</w:t>
+        <w:t xml:space="preserve">Intégrer des métriques de </w:t>
+      </w:r>
+      <w:proofErr w:type="spellStart"/>
+      <w:r>
+        <w:rPr>
+          <w:bCs/>
+          <w:szCs w:val="24"/>
+        </w:rPr>
+        <w:t>Prometheus</w:t>
+      </w:r>
+      <w:proofErr w:type="spellEnd"/>
+      <w:r>
+        <w:rPr>
+          <w:bCs/>
+          <w:szCs w:val="24"/>
+        </w:rPr>
+        <w:t xml:space="preserve"> pour surveiller les performances de l'application.</w:t>
       </w:r>
     </w:p>
     <w:p>
@@ -6494,15 +6809,40 @@
           <w:bCs/>
           <w:szCs w:val="24"/>
         </w:rPr>
-        <w:t>Tester l'API avec Postman et monitore</w:t>
-      </w:r>
-      <w:r>
-        <w:rPr>
-          <w:bCs/>
-          <w:szCs w:val="24"/>
-        </w:rPr>
-        <w:t>r l'application avec Prometheus</w:t>
-      </w:r>
+        <w:t xml:space="preserve">Tester l'API avec </w:t>
+      </w:r>
+      <w:proofErr w:type="spellStart"/>
+      <w:r>
+        <w:rPr>
+          <w:bCs/>
+          <w:szCs w:val="24"/>
+        </w:rPr>
+        <w:t>Postman</w:t>
+      </w:r>
+      <w:proofErr w:type="spellEnd"/>
+      <w:r>
+        <w:rPr>
+          <w:bCs/>
+          <w:szCs w:val="24"/>
+        </w:rPr>
+        <w:t xml:space="preserve"> et monitore</w:t>
+      </w:r>
+      <w:r>
+        <w:rPr>
+          <w:bCs/>
+          <w:szCs w:val="24"/>
+        </w:rPr>
+        <w:t xml:space="preserve">r l'application avec </w:t>
+      </w:r>
+      <w:proofErr w:type="spellStart"/>
+      <w:r>
+        <w:rPr>
+          <w:bCs/>
+          <w:szCs w:val="24"/>
+        </w:rPr>
+        <w:t>Prometheus</w:t>
+      </w:r>
+      <w:proofErr w:type="spellEnd"/>
     </w:p>
     <w:p>
       <w:pPr>
@@ -6589,8 +6929,13 @@
           </wp:anchor>
         </w:drawing>
       </w:r>
-      <w:r>
-        <w:t>Spring Boot</w:t>
+      <w:proofErr w:type="spellStart"/>
+      <w:r>
+        <w:t>Spring</w:t>
+      </w:r>
+      <w:proofErr w:type="spellEnd"/>
+      <w:r>
+        <w:t xml:space="preserve"> Boot</w:t>
       </w:r>
       <w:bookmarkEnd w:id="4"/>
     </w:p>
@@ -6604,14 +6949,65 @@
           <w:szCs w:val="24"/>
         </w:rPr>
       </w:pPr>
-      <w:r>
-        <w:rPr>
-          <w:rFonts w:ascii="Times New Roman" w:hAnsi="Times New Roman" w:cs="Times New Roman"/>
-          <w:bCs/>
-          <w:sz w:val="24"/>
-          <w:szCs w:val="24"/>
-        </w:rPr>
-        <w:t>Spring Boot est un framework Java permettant de créer rapidement des applications autonomes et basées sur le web. Il fournit des abstractions puissantes pour développer des API RESTful, ce qui simplifie la gestion des requêtes HTTP et l'interaction ave</w:t>
+      <w:proofErr w:type="spellStart"/>
+      <w:r>
+        <w:rPr>
+          <w:rFonts w:ascii="Times New Roman" w:hAnsi="Times New Roman" w:cs="Times New Roman"/>
+          <w:bCs/>
+          <w:sz w:val="24"/>
+          <w:szCs w:val="24"/>
+        </w:rPr>
+        <w:t>Spring</w:t>
+      </w:r>
+      <w:proofErr w:type="spellEnd"/>
+      <w:r>
+        <w:rPr>
+          <w:rFonts w:ascii="Times New Roman" w:hAnsi="Times New Roman" w:cs="Times New Roman"/>
+          <w:bCs/>
+          <w:sz w:val="24"/>
+          <w:szCs w:val="24"/>
+        </w:rPr>
+        <w:t xml:space="preserve"> Boot est un </w:t>
+      </w:r>
+      <w:proofErr w:type="spellStart"/>
+      <w:r>
+        <w:rPr>
+          <w:rFonts w:ascii="Times New Roman" w:hAnsi="Times New Roman" w:cs="Times New Roman"/>
+          <w:bCs/>
+          <w:sz w:val="24"/>
+          <w:szCs w:val="24"/>
+        </w:rPr>
+        <w:t>framework</w:t>
+      </w:r>
+      <w:proofErr w:type="spellEnd"/>
+      <w:r>
+        <w:rPr>
+          <w:rFonts w:ascii="Times New Roman" w:hAnsi="Times New Roman" w:cs="Times New Roman"/>
+          <w:bCs/>
+          <w:sz w:val="24"/>
+          <w:szCs w:val="24"/>
+        </w:rPr>
+        <w:t xml:space="preserve"> Java permettant de créer rapidement des applications autonomes et basées sur le web. Il fournit des abstractions puissantes pour développer des API </w:t>
+      </w:r>
+      <w:proofErr w:type="spellStart"/>
+      <w:r>
+        <w:rPr>
+          <w:rFonts w:ascii="Times New Roman" w:hAnsi="Times New Roman" w:cs="Times New Roman"/>
+          <w:bCs/>
+          <w:sz w:val="24"/>
+          <w:szCs w:val="24"/>
+        </w:rPr>
+        <w:t>RESTful</w:t>
+      </w:r>
+      <w:proofErr w:type="spellEnd"/>
+      <w:r>
+        <w:rPr>
+          <w:rFonts w:ascii="Times New Roman" w:hAnsi="Times New Roman" w:cs="Times New Roman"/>
+          <w:bCs/>
+          <w:sz w:val="24"/>
+          <w:szCs w:val="24"/>
+        </w:rPr>
+        <w:t>, ce qui simplifie la gestion des requêtes HTTP et l'interaction ave</w:t>
       </w:r>
       <w:r>
         <w:rPr>
@@ -6701,8 +7097,13 @@
           </wp:anchor>
         </w:drawing>
       </w:r>
-      <w:r>
-        <w:t>Talend Open Studio</w:t>
+      <w:proofErr w:type="spellStart"/>
+      <w:r>
+        <w:t>Talend</w:t>
+      </w:r>
+      <w:proofErr w:type="spellEnd"/>
+      <w:r>
+        <w:t xml:space="preserve"> Open Studio</w:t>
       </w:r>
       <w:bookmarkEnd w:id="5"/>
     </w:p>
@@ -6716,14 +7117,45 @@
           <w:szCs w:val="24"/>
         </w:rPr>
       </w:pPr>
-      <w:r>
-        <w:rPr>
-          <w:rFonts w:ascii="Times New Roman" w:hAnsi="Times New Roman" w:cs="Times New Roman"/>
-          <w:bCs/>
-          <w:sz w:val="24"/>
-          <w:szCs w:val="24"/>
-        </w:rPr>
-        <w:t>Talend Open Studio est un outil d'intégration de données open source permettant de concevoir des workflows pour extraire, transformer et charger (ETL) des données à partir de diverses sources de données. Dans ce projet, Talend est utilisé pour connecter la base de données MySQL/PostgreSQL et effectuer des opérations d'extraction et de transformation des données de produits.</w:t>
+      <w:proofErr w:type="spellStart"/>
+      <w:r>
+        <w:rPr>
+          <w:rFonts w:ascii="Times New Roman" w:hAnsi="Times New Roman" w:cs="Times New Roman"/>
+          <w:bCs/>
+          <w:sz w:val="24"/>
+          <w:szCs w:val="24"/>
+        </w:rPr>
+        <w:t>Talend</w:t>
+      </w:r>
+      <w:proofErr w:type="spellEnd"/>
+      <w:r>
+        <w:rPr>
+          <w:rFonts w:ascii="Times New Roman" w:hAnsi="Times New Roman" w:cs="Times New Roman"/>
+          <w:bCs/>
+          <w:sz w:val="24"/>
+          <w:szCs w:val="24"/>
+        </w:rPr>
+        <w:t xml:space="preserve"> Open Studio est un outil d'intégration de données open source permettant de concevoir des workflows pour extraire, transformer et charger (ETL) des données à partir de diverses sources de données. Dans ce projet, </w:t>
+      </w:r>
+      <w:proofErr w:type="spellStart"/>
+      <w:r>
+        <w:rPr>
+          <w:rFonts w:ascii="Times New Roman" w:hAnsi="Times New Roman" w:cs="Times New Roman"/>
+          <w:bCs/>
+          <w:sz w:val="24"/>
+          <w:szCs w:val="24"/>
+        </w:rPr>
+        <w:t>Talend</w:t>
+      </w:r>
+      <w:proofErr w:type="spellEnd"/>
+      <w:r>
+        <w:rPr>
+          <w:rFonts w:ascii="Times New Roman" w:hAnsi="Times New Roman" w:cs="Times New Roman"/>
+          <w:bCs/>
+          <w:sz w:val="24"/>
+          <w:szCs w:val="24"/>
+        </w:rPr>
+        <w:t xml:space="preserve"> est utilisé pour connecter la base de données MySQL/PostgreSQL et effectuer des opérations d'extraction et de transformation des données de produits.</w:t>
       </w:r>
     </w:p>
     <w:p>
@@ -7029,7 +7461,67 @@
           <w:sz w:val="24"/>
           <w:szCs w:val="24"/>
         </w:rPr>
-        <w:t>API Spring Boot interagit pour effectuer les opérations CRUD (Create, Read, Update, Delete).</w:t>
+        <w:t xml:space="preserve">API </w:t>
+      </w:r>
+      <w:proofErr w:type="spellStart"/>
+      <w:r>
+        <w:rPr>
+          <w:rFonts w:ascii="Times New Roman" w:hAnsi="Times New Roman" w:cs="Times New Roman"/>
+          <w:bCs/>
+          <w:sz w:val="24"/>
+          <w:szCs w:val="24"/>
+        </w:rPr>
+        <w:t>Spring</w:t>
+      </w:r>
+      <w:proofErr w:type="spellEnd"/>
+      <w:r>
+        <w:rPr>
+          <w:rFonts w:ascii="Times New Roman" w:hAnsi="Times New Roman" w:cs="Times New Roman"/>
+          <w:bCs/>
+          <w:sz w:val="24"/>
+          <w:szCs w:val="24"/>
+        </w:rPr>
+        <w:t xml:space="preserve"> Boot interagit pour effectuer les opérations CRUD (</w:t>
+      </w:r>
+      <w:proofErr w:type="spellStart"/>
+      <w:r>
+        <w:rPr>
+          <w:rFonts w:ascii="Times New Roman" w:hAnsi="Times New Roman" w:cs="Times New Roman"/>
+          <w:bCs/>
+          <w:sz w:val="24"/>
+          <w:szCs w:val="24"/>
+        </w:rPr>
+        <w:t>Create</w:t>
+      </w:r>
+      <w:proofErr w:type="spellEnd"/>
+      <w:r>
+        <w:rPr>
+          <w:rFonts w:ascii="Times New Roman" w:hAnsi="Times New Roman" w:cs="Times New Roman"/>
+          <w:bCs/>
+          <w:sz w:val="24"/>
+          <w:szCs w:val="24"/>
+        </w:rPr>
+        <w:t xml:space="preserve">, Read, Update, </w:t>
+      </w:r>
+      <w:proofErr w:type="spellStart"/>
+      <w:r>
+        <w:rPr>
+          <w:rFonts w:ascii="Times New Roman" w:hAnsi="Times New Roman" w:cs="Times New Roman"/>
+          <w:bCs/>
+          <w:sz w:val="24"/>
+          <w:szCs w:val="24"/>
+        </w:rPr>
+        <w:t>Delete</w:t>
+      </w:r>
+      <w:proofErr w:type="spellEnd"/>
+      <w:r>
+        <w:rPr>
+          <w:rFonts w:ascii="Times New Roman" w:hAnsi="Times New Roman" w:cs="Times New Roman"/>
+          <w:bCs/>
+          <w:sz w:val="24"/>
+          <w:szCs w:val="24"/>
+        </w:rPr>
+        <w:t>).</w:t>
       </w:r>
     </w:p>
     <w:p>
@@ -7110,10 +7602,12 @@
           </wp:anchor>
         </w:drawing>
       </w:r>
+      <w:proofErr w:type="spellStart"/>
       <w:r>
         <w:t>Prometheus</w:t>
       </w:r>
       <w:bookmarkEnd w:id="8"/>
+      <w:proofErr w:type="spellEnd"/>
     </w:p>
     <w:p>
       <w:pPr>
@@ -7125,14 +7619,125 @@
           <w:szCs w:val="24"/>
         </w:rPr>
       </w:pPr>
-      <w:r>
-        <w:rPr>
-          <w:rFonts w:ascii="Times New Roman" w:hAnsi="Times New Roman" w:cs="Times New Roman"/>
-          <w:bCs/>
-          <w:sz w:val="24"/>
-          <w:szCs w:val="24"/>
-        </w:rPr>
-        <w:t>Prometheus est une plateforme open-source de surveillance et d'alerte conçue pour surveiller les systèmes en temps réel. Dans ce projet, Prometheus est utilisé pour collecter des métriques liées aux performances et à l'état de l'application, qui sont exposées via l'endpoint /actuator/prometheus de Spring Boot.</w:t>
+      <w:proofErr w:type="spellStart"/>
+      <w:r>
+        <w:rPr>
+          <w:rFonts w:ascii="Times New Roman" w:hAnsi="Times New Roman" w:cs="Times New Roman"/>
+          <w:bCs/>
+          <w:sz w:val="24"/>
+          <w:szCs w:val="24"/>
+        </w:rPr>
+        <w:t>Prometheus</w:t>
+      </w:r>
+      <w:proofErr w:type="spellEnd"/>
+      <w:r>
+        <w:rPr>
+          <w:rFonts w:ascii="Times New Roman" w:hAnsi="Times New Roman" w:cs="Times New Roman"/>
+          <w:bCs/>
+          <w:sz w:val="24"/>
+          <w:szCs w:val="24"/>
+        </w:rPr>
+        <w:t xml:space="preserve"> est une plateforme open-source de surveillance et d'alerte conçue pour surveiller les systèmes en temps réel. Dans ce projet, </w:t>
+      </w:r>
+      <w:proofErr w:type="spellStart"/>
+      <w:r>
+        <w:rPr>
+          <w:rFonts w:ascii="Times New Roman" w:hAnsi="Times New Roman" w:cs="Times New Roman"/>
+          <w:bCs/>
+          <w:sz w:val="24"/>
+          <w:szCs w:val="24"/>
+        </w:rPr>
+        <w:t>Prometheus</w:t>
+      </w:r>
+      <w:proofErr w:type="spellEnd"/>
+      <w:r>
+        <w:rPr>
+          <w:rFonts w:ascii="Times New Roman" w:hAnsi="Times New Roman" w:cs="Times New Roman"/>
+          <w:bCs/>
+          <w:sz w:val="24"/>
+          <w:szCs w:val="24"/>
+        </w:rPr>
+        <w:t xml:space="preserve"> est utilisé pour collecter des métriques liées aux performances et à l'état de l'application, qui sont exposées via l'</w:t>
+      </w:r>
+      <w:proofErr w:type="spellStart"/>
+      <w:r>
+        <w:rPr>
+          <w:rFonts w:ascii="Times New Roman" w:hAnsi="Times New Roman" w:cs="Times New Roman"/>
+          <w:bCs/>
+          <w:sz w:val="24"/>
+          <w:szCs w:val="24"/>
+        </w:rPr>
+        <w:t>endpoint</w:t>
+      </w:r>
+      <w:proofErr w:type="spellEnd"/>
+      <w:r>
+        <w:rPr>
+          <w:rFonts w:ascii="Times New Roman" w:hAnsi="Times New Roman" w:cs="Times New Roman"/>
+          <w:bCs/>
+          <w:sz w:val="24"/>
+          <w:szCs w:val="24"/>
+        </w:rPr>
+        <w:t xml:space="preserve"> /</w:t>
+      </w:r>
+      <w:proofErr w:type="spellStart"/>
+      <w:r>
+        <w:rPr>
+          <w:rFonts w:ascii="Times New Roman" w:hAnsi="Times New Roman" w:cs="Times New Roman"/>
+          <w:bCs/>
+          <w:sz w:val="24"/>
+          <w:szCs w:val="24"/>
+        </w:rPr>
+        <w:t>actuator</w:t>
+      </w:r>
+      <w:proofErr w:type="spellEnd"/>
+      <w:r>
+        <w:rPr>
+          <w:rFonts w:ascii="Times New Roman" w:hAnsi="Times New Roman" w:cs="Times New Roman"/>
+          <w:bCs/>
+          <w:sz w:val="24"/>
+          <w:szCs w:val="24"/>
+        </w:rPr>
+        <w:t>/</w:t>
+      </w:r>
+      <w:proofErr w:type="spellStart"/>
+      <w:r>
+        <w:rPr>
+          <w:rFonts w:ascii="Times New Roman" w:hAnsi="Times New Roman" w:cs="Times New Roman"/>
+          <w:bCs/>
+          <w:sz w:val="24"/>
+          <w:szCs w:val="24"/>
+        </w:rPr>
+        <w:t>prometheus</w:t>
+      </w:r>
+      <w:proofErr w:type="spellEnd"/>
+      <w:r>
+        <w:rPr>
+          <w:rFonts w:ascii="Times New Roman" w:hAnsi="Times New Roman" w:cs="Times New Roman"/>
+          <w:bCs/>
+          <w:sz w:val="24"/>
+          <w:szCs w:val="24"/>
+        </w:rPr>
+        <w:t xml:space="preserve"> de </w:t>
+      </w:r>
+      <w:proofErr w:type="spellStart"/>
+      <w:r>
+        <w:rPr>
+          <w:rFonts w:ascii="Times New Roman" w:hAnsi="Times New Roman" w:cs="Times New Roman"/>
+          <w:bCs/>
+          <w:sz w:val="24"/>
+          <w:szCs w:val="24"/>
+        </w:rPr>
+        <w:t>Spring</w:t>
+      </w:r>
+      <w:proofErr w:type="spellEnd"/>
+      <w:r>
+        <w:rPr>
+          <w:rFonts w:ascii="Times New Roman" w:hAnsi="Times New Roman" w:cs="Times New Roman"/>
+          <w:bCs/>
+          <w:sz w:val="24"/>
+          <w:szCs w:val="24"/>
+        </w:rPr>
+        <w:t xml:space="preserve"> Boot.</w:t>
       </w:r>
     </w:p>
     <w:p>
@@ -7213,10 +7818,12 @@
           </wp:anchor>
         </w:drawing>
       </w:r>
+      <w:proofErr w:type="spellStart"/>
       <w:r>
         <w:t>Postman</w:t>
       </w:r>
       <w:bookmarkEnd w:id="9"/>
+      <w:proofErr w:type="spellEnd"/>
     </w:p>
     <w:p>
       <w:pPr>
@@ -7228,14 +7835,45 @@
           <w:szCs w:val="24"/>
         </w:rPr>
       </w:pPr>
-      <w:r>
-        <w:rPr>
-          <w:rFonts w:ascii="Times New Roman" w:hAnsi="Times New Roman" w:cs="Times New Roman"/>
-          <w:bCs/>
-          <w:sz w:val="24"/>
-          <w:szCs w:val="24"/>
-        </w:rPr>
-        <w:t>Postman est un outil permettant de tester les API web. Il facilite l'envoi de requêtes HTTP pour interagir avec les différents endpoints REST de l'application, garantissant que l'API fonctionne comme prévu.</w:t>
+      <w:proofErr w:type="spellStart"/>
+      <w:r>
+        <w:rPr>
+          <w:rFonts w:ascii="Times New Roman" w:hAnsi="Times New Roman" w:cs="Times New Roman"/>
+          <w:bCs/>
+          <w:sz w:val="24"/>
+          <w:szCs w:val="24"/>
+        </w:rPr>
+        <w:t>Postman</w:t>
+      </w:r>
+      <w:proofErr w:type="spellEnd"/>
+      <w:r>
+        <w:rPr>
+          <w:rFonts w:ascii="Times New Roman" w:hAnsi="Times New Roman" w:cs="Times New Roman"/>
+          <w:bCs/>
+          <w:sz w:val="24"/>
+          <w:szCs w:val="24"/>
+        </w:rPr>
+        <w:t xml:space="preserve"> est un outil permettant de tester les API web. Il facilite l'envoi de requêtes HTTP pour interagir avec les différents </w:t>
+      </w:r>
+      <w:proofErr w:type="spellStart"/>
+      <w:r>
+        <w:rPr>
+          <w:rFonts w:ascii="Times New Roman" w:hAnsi="Times New Roman" w:cs="Times New Roman"/>
+          <w:bCs/>
+          <w:sz w:val="24"/>
+          <w:szCs w:val="24"/>
+        </w:rPr>
+        <w:t>endpoints</w:t>
+      </w:r>
+      <w:proofErr w:type="spellEnd"/>
+      <w:r>
+        <w:rPr>
+          <w:rFonts w:ascii="Times New Roman" w:hAnsi="Times New Roman" w:cs="Times New Roman"/>
+          <w:bCs/>
+          <w:sz w:val="24"/>
+          <w:szCs w:val="24"/>
+        </w:rPr>
+        <w:t xml:space="preserve"> REST de l'application, garantissant que l'API fonctionne comme prévu.</w:t>
       </w:r>
     </w:p>
     <w:p>
@@ -7349,7 +7987,67 @@
           <w:sz w:val="24"/>
           <w:szCs w:val="24"/>
         </w:rPr>
-        <w:t>Docker est une plateforme permettant de créer, déployer et exécuter des applications dans des conteneurs. Dans ce projet, Docker a été utilisé pour containeriser Prometheus, facilitant ainsi son déploiement et sa gestion. La containerisation de Prometheus permet de garantir une configuration uniforme et un environnement isolé, simplifiant la gestion des dépendances et la portabilité de l'outil de monitoring. Les conteneurs Docker assurent que Prometheus fonctionne de manière cohérente sur différentes machines et environnements de déploiement.</w:t>
+        <w:t xml:space="preserve">Docker est une plateforme permettant de créer, déployer et exécuter des applications dans des conteneurs. Dans ce projet, Docker a été utilisé pour containeriser </w:t>
+      </w:r>
+      <w:proofErr w:type="spellStart"/>
+      <w:r>
+        <w:rPr>
+          <w:rFonts w:ascii="Times New Roman" w:hAnsi="Times New Roman" w:cs="Times New Roman"/>
+          <w:bCs/>
+          <w:sz w:val="24"/>
+          <w:szCs w:val="24"/>
+        </w:rPr>
+        <w:t>Prometheus</w:t>
+      </w:r>
+      <w:proofErr w:type="spellEnd"/>
+      <w:r>
+        <w:rPr>
+          <w:rFonts w:ascii="Times New Roman" w:hAnsi="Times New Roman" w:cs="Times New Roman"/>
+          <w:bCs/>
+          <w:sz w:val="24"/>
+          <w:szCs w:val="24"/>
+        </w:rPr>
+        <w:t xml:space="preserve">, facilitant ainsi son déploiement et sa gestion. La containerisation de </w:t>
+      </w:r>
+      <w:proofErr w:type="spellStart"/>
+      <w:r>
+        <w:rPr>
+          <w:rFonts w:ascii="Times New Roman" w:hAnsi="Times New Roman" w:cs="Times New Roman"/>
+          <w:bCs/>
+          <w:sz w:val="24"/>
+          <w:szCs w:val="24"/>
+        </w:rPr>
+        <w:t>Prometheus</w:t>
+      </w:r>
+      <w:proofErr w:type="spellEnd"/>
+      <w:r>
+        <w:rPr>
+          <w:rFonts w:ascii="Times New Roman" w:hAnsi="Times New Roman" w:cs="Times New Roman"/>
+          <w:bCs/>
+          <w:sz w:val="24"/>
+          <w:szCs w:val="24"/>
+        </w:rPr>
+        <w:t xml:space="preserve"> permet de garantir une configuration uniforme et un environnement isolé, simplifiant la gestion des dépendances et la portabilité de l'outil de monitoring. Les conteneurs Docker assurent que </w:t>
+      </w:r>
+      <w:proofErr w:type="spellStart"/>
+      <w:r>
+        <w:rPr>
+          <w:rFonts w:ascii="Times New Roman" w:hAnsi="Times New Roman" w:cs="Times New Roman"/>
+          <w:bCs/>
+          <w:sz w:val="24"/>
+          <w:szCs w:val="24"/>
+        </w:rPr>
+        <w:t>Prometheus</w:t>
+      </w:r>
+      <w:proofErr w:type="spellEnd"/>
+      <w:r>
+        <w:rPr>
+          <w:rFonts w:ascii="Times New Roman" w:hAnsi="Times New Roman" w:cs="Times New Roman"/>
+          <w:bCs/>
+          <w:sz w:val="24"/>
+          <w:szCs w:val="24"/>
+        </w:rPr>
+        <w:t xml:space="preserve"> fonctionne de manière cohérente sur différentes machines et environnements de déploiement.</w:t>
       </w:r>
     </w:p>
     <w:p>
@@ -7383,7 +8081,15 @@
       </w:r>
       <w:bookmarkStart w:id="12" w:name="_Toc177590623"/>
       <w:r>
-        <w:t>Extraction et Transformation des Données avec Talend Open Studio</w:t>
+        <w:t xml:space="preserve">Extraction et Transformation des Données avec </w:t>
+      </w:r>
+      <w:proofErr w:type="spellStart"/>
+      <w:r>
+        <w:t>Talend</w:t>
+      </w:r>
+      <w:proofErr w:type="spellEnd"/>
+      <w:r>
+        <w:t xml:space="preserve"> Open Studio</w:t>
       </w:r>
       <w:bookmarkEnd w:id="12"/>
     </w:p>
@@ -7413,7 +8119,15 @@
         <w:jc w:val="both"/>
       </w:pPr>
       <w:r>
-        <w:t>Connexion à la Base de Données source : Nous avons configuré une « Métadonnée » dans Talend Open Studio pour se connecter à la base de données MySQL.</w:t>
+        <w:t xml:space="preserve">Connexion à la Base de Données source : Nous avons configuré une « Métadonnée » dans </w:t>
+      </w:r>
+      <w:proofErr w:type="spellStart"/>
+      <w:r>
+        <w:t>Talend</w:t>
+      </w:r>
+      <w:proofErr w:type="spellEnd"/>
+      <w:r>
+        <w:t xml:space="preserve"> Open Studio pour se connecter à la base de données MySQL.</w:t>
       </w:r>
     </w:p>
     <w:p>
@@ -7426,7 +8140,15 @@
         <w:jc w:val="both"/>
       </w:pPr>
       <w:r>
-        <w:t>Création d’un Job Talend : Les données des produits sont extraites, puis transformées pour être prêtes à l'utilisation.</w:t>
+        <w:t xml:space="preserve">Création d’un Job </w:t>
+      </w:r>
+      <w:proofErr w:type="spellStart"/>
+      <w:r>
+        <w:t>Talend</w:t>
+      </w:r>
+      <w:proofErr w:type="spellEnd"/>
+      <w:r>
+        <w:t xml:space="preserve"> : Les données des produits sont extraites, puis transformées pour être prêtes à l'utilisation.</w:t>
       </w:r>
     </w:p>
     <w:p>
@@ -7578,7 +8300,23 @@
       </w:r>
       <w:bookmarkStart w:id="14" w:name="_Toc177590624"/>
       <w:r>
-        <w:t>Développement de l'API RESTful avec Spring Boot</w:t>
+        <w:t xml:space="preserve">Développement de l'API </w:t>
+      </w:r>
+      <w:proofErr w:type="spellStart"/>
+      <w:r>
+        <w:t>RESTful</w:t>
+      </w:r>
+      <w:proofErr w:type="spellEnd"/>
+      <w:r>
+        <w:t xml:space="preserve"> avec </w:t>
+      </w:r>
+      <w:proofErr w:type="spellStart"/>
+      <w:r>
+        <w:t>Spring</w:t>
+      </w:r>
+      <w:proofErr w:type="spellEnd"/>
+      <w:r>
+        <w:t xml:space="preserve"> Boot</w:t>
       </w:r>
       <w:bookmarkEnd w:id="14"/>
     </w:p>
@@ -7592,7 +8330,15 @@
         <w:jc w:val="both"/>
       </w:pPr>
       <w:r>
-        <w:t>Initialisation du Projet : Utilisation de Spring Boot a</w:t>
+        <w:t xml:space="preserve">Initialisation du Projet : Utilisation de </w:t>
+      </w:r>
+      <w:proofErr w:type="spellStart"/>
+      <w:r>
+        <w:t>Spring</w:t>
+      </w:r>
+      <w:proofErr w:type="spellEnd"/>
+      <w:r>
+        <w:t xml:space="preserve"> Boot a</w:t>
       </w:r>
       <w:r>
         <w:t>vec des dépendances nécessaires</w:t>
@@ -7725,7 +8471,15 @@
         <w:jc w:val="both"/>
       </w:pPr>
       <w:r>
-        <w:t>Modélisation des Entités : Création d'une entité Product pour gérer les produits extraits par Talend.</w:t>
+        <w:t xml:space="preserve">Modélisation des Entités : Création d'une entité Product pour gérer les produits extraits par </w:t>
+      </w:r>
+      <w:proofErr w:type="spellStart"/>
+      <w:r>
+        <w:t>Talend</w:t>
+      </w:r>
+      <w:proofErr w:type="spellEnd"/>
+      <w:r>
+        <w:t>.</w:t>
       </w:r>
     </w:p>
     <w:p>
@@ -7854,7 +8608,23 @@
         <w:jc w:val="both"/>
       </w:pPr>
       <w:r>
-        <w:t>Mise en place du Repository : Utilisation de Spring Data JPA pour interagir avec la base de données.</w:t>
+        <w:t xml:space="preserve">Mise en place du </w:t>
+      </w:r>
+      <w:proofErr w:type="spellStart"/>
+      <w:r>
+        <w:t>Repository</w:t>
+      </w:r>
+      <w:proofErr w:type="spellEnd"/>
+      <w:r>
+        <w:t xml:space="preserve"> : Utilisation de </w:t>
+      </w:r>
+      <w:proofErr w:type="spellStart"/>
+      <w:r>
+        <w:t>Spring</w:t>
+      </w:r>
+      <w:proofErr w:type="spellEnd"/>
+      <w:r>
+        <w:t xml:space="preserve"> Data JPA pour interagir avec la base de données.</w:t>
       </w:r>
     </w:p>
     <w:p>
@@ -7969,9 +8739,18 @@
           <w:rFonts w:ascii="Times New Roman" w:hAnsi="Times New Roman" w:cs="Times New Roman"/>
           <w:sz w:val="24"/>
         </w:rPr>
-        <w:t>: Repository</w:t>
+        <w:t xml:space="preserve">: </w:t>
+      </w:r>
+      <w:proofErr w:type="spellStart"/>
+      <w:r>
+        <w:rPr>
+          <w:rFonts w:ascii="Times New Roman" w:hAnsi="Times New Roman" w:cs="Times New Roman"/>
+          <w:sz w:val="24"/>
+        </w:rPr>
+        <w:t>Repository</w:t>
       </w:r>
       <w:bookmarkEnd w:id="17"/>
+      <w:proofErr w:type="spellEnd"/>
     </w:p>
     <w:p>
       <w:pPr>
@@ -7987,7 +8766,11 @@
         <w:t>Création du Contrôleur REST : Dé</w:t>
       </w:r>
       <w:r>
-        <w:t>veloppement du contrôleur Produi</w:t>
+        <w:t xml:space="preserve">veloppement du contrôleur </w:t>
+      </w:r>
+      <w:proofErr w:type="spellStart"/>
+      <w:r>
+        <w:t>Produi</w:t>
       </w:r>
       <w:r>
         <w:t>t</w:t>
@@ -7996,25 +8779,61 @@
         <w:t>Rest</w:t>
       </w:r>
       <w:r>
-        <w:t xml:space="preserve">Controller pour exposer les données via des endpoints REST comme GET </w:t>
+        <w:t>Controller</w:t>
+      </w:r>
+      <w:proofErr w:type="spellEnd"/>
+      <w:r>
+        <w:t xml:space="preserve"> pour exposer les données via des </w:t>
+      </w:r>
+      <w:proofErr w:type="spellStart"/>
+      <w:r>
+        <w:t>endpoints</w:t>
+      </w:r>
+      <w:proofErr w:type="spellEnd"/>
+      <w:r>
+        <w:t xml:space="preserve"> REST comme GET </w:t>
       </w:r>
       <w:r>
         <w:t>/api</w:t>
       </w:r>
       <w:r>
-        <w:t xml:space="preserve">/products, POST </w:t>
+        <w:t>/</w:t>
+      </w:r>
+      <w:proofErr w:type="spellStart"/>
+      <w:r>
+        <w:t>products</w:t>
+      </w:r>
+      <w:proofErr w:type="spellEnd"/>
+      <w:r>
+        <w:t xml:space="preserve">, POST </w:t>
       </w:r>
       <w:r>
         <w:t>/api</w:t>
       </w:r>
       <w:r>
-        <w:t xml:space="preserve">/products, PUT </w:t>
+        <w:t>/</w:t>
+      </w:r>
+      <w:proofErr w:type="spellStart"/>
+      <w:r>
+        <w:t>products</w:t>
+      </w:r>
+      <w:proofErr w:type="spellEnd"/>
+      <w:r>
+        <w:t xml:space="preserve">, PUT </w:t>
       </w:r>
       <w:r>
         <w:t>/api</w:t>
       </w:r>
       <w:r>
-        <w:t xml:space="preserve">/products/{id}, et DELETE </w:t>
+        <w:t>/</w:t>
+      </w:r>
+      <w:proofErr w:type="spellStart"/>
+      <w:r>
+        <w:t>products</w:t>
+      </w:r>
+      <w:proofErr w:type="spellEnd"/>
+      <w:r>
+        <w:t xml:space="preserve">/{id}, et DELETE </w:t>
       </w:r>
       <w:r>
         <w:t>/api</w:t>
@@ -8023,7 +8842,15 @@
         <w:t xml:space="preserve"> </w:t>
       </w:r>
       <w:r>
-        <w:t>/products/{id}.</w:t>
+        <w:t>/</w:t>
+      </w:r>
+      <w:proofErr w:type="spellStart"/>
+      <w:r>
+        <w:t>products</w:t>
+      </w:r>
+      <w:proofErr w:type="spellEnd"/>
+      <w:r>
+        <w:t>/{id}.</w:t>
       </w:r>
     </w:p>
     <w:p>
@@ -8151,7 +8978,15 @@
       </w:r>
       <w:bookmarkStart w:id="19" w:name="_Toc177590625"/>
       <w:r>
-        <w:t>Intégration de Prometheus pour le Monitoring</w:t>
+        <w:t xml:space="preserve">Intégration de </w:t>
+      </w:r>
+      <w:proofErr w:type="spellStart"/>
+      <w:r>
+        <w:t>Prometheus</w:t>
+      </w:r>
+      <w:proofErr w:type="spellEnd"/>
+      <w:r>
+        <w:t xml:space="preserve"> pour le Monitoring</w:t>
       </w:r>
       <w:bookmarkEnd w:id="19"/>
     </w:p>
@@ -8165,7 +9000,55 @@
         <w:jc w:val="both"/>
       </w:pPr>
       <w:r>
-        <w:t>Ajout de Prometheus : Inclusion de la dépendance Prometheus pour Spring Boot Actuator afin de générer et exposer des métriques sur l'URL /actuator/prometheus.</w:t>
+        <w:t xml:space="preserve">Ajout de </w:t>
+      </w:r>
+      <w:proofErr w:type="spellStart"/>
+      <w:r>
+        <w:t>Prometheus</w:t>
+      </w:r>
+      <w:proofErr w:type="spellEnd"/>
+      <w:r>
+        <w:t xml:space="preserve"> : Inclusion de la dépendance </w:t>
+      </w:r>
+      <w:proofErr w:type="spellStart"/>
+      <w:r>
+        <w:t>Prometheus</w:t>
+      </w:r>
+      <w:proofErr w:type="spellEnd"/>
+      <w:r>
+        <w:t xml:space="preserve"> pour </w:t>
+      </w:r>
+      <w:proofErr w:type="spellStart"/>
+      <w:r>
+        <w:t>Spring</w:t>
+      </w:r>
+      <w:proofErr w:type="spellEnd"/>
+      <w:r>
+        <w:t xml:space="preserve"> Boot </w:t>
+      </w:r>
+      <w:proofErr w:type="spellStart"/>
+      <w:r>
+        <w:t>Actuator</w:t>
+      </w:r>
+      <w:proofErr w:type="spellEnd"/>
+      <w:r>
+        <w:t xml:space="preserve"> afin de générer et exposer des métriques sur l'URL /</w:t>
+      </w:r>
+      <w:proofErr w:type="spellStart"/>
+      <w:r>
+        <w:t>actuator</w:t>
+      </w:r>
+      <w:proofErr w:type="spellEnd"/>
+      <w:r>
+        <w:t>/</w:t>
+      </w:r>
+      <w:proofErr w:type="spellStart"/>
+      <w:r>
+        <w:t>prometheus</w:t>
+      </w:r>
+      <w:proofErr w:type="spellEnd"/>
+      <w:r>
+        <w:t>.</w:t>
       </w:r>
     </w:p>
     <w:p>
@@ -8280,9 +9163,18 @@
           <w:rFonts w:ascii="Times New Roman" w:hAnsi="Times New Roman" w:cs="Times New Roman"/>
           <w:sz w:val="24"/>
         </w:rPr>
-        <w:t>:Dépendance prometheus</w:t>
+        <w:t xml:space="preserve">:Dépendance </w:t>
+      </w:r>
+      <w:proofErr w:type="spellStart"/>
+      <w:r>
+        <w:rPr>
+          <w:rFonts w:ascii="Times New Roman" w:hAnsi="Times New Roman" w:cs="Times New Roman"/>
+          <w:sz w:val="24"/>
+        </w:rPr>
+        <w:t>prometheus</w:t>
       </w:r>
       <w:bookmarkEnd w:id="20"/>
+      <w:proofErr w:type="spellEnd"/>
     </w:p>
     <w:p>
       <w:pPr>
@@ -8294,7 +9186,31 @@
         <w:jc w:val="both"/>
       </w:pPr>
       <w:r>
-        <w:t>Configuration de Prometheus : Configuration du fichier prometheus.yml pour surveiller l'application Spring Boot.</w:t>
+        <w:t xml:space="preserve">Configuration de </w:t>
+      </w:r>
+      <w:proofErr w:type="spellStart"/>
+      <w:r>
+        <w:t>Prometheus</w:t>
+      </w:r>
+      <w:proofErr w:type="spellEnd"/>
+      <w:r>
+        <w:t xml:space="preserve"> : Configuration du fichier </w:t>
+      </w:r>
+      <w:proofErr w:type="spellStart"/>
+      <w:r>
+        <w:t>prometheus.yml</w:t>
+      </w:r>
+      <w:proofErr w:type="spellEnd"/>
+      <w:r>
+        <w:t xml:space="preserve"> pour surveiller l'application </w:t>
+      </w:r>
+      <w:proofErr w:type="spellStart"/>
+      <w:r>
+        <w:t>Spring</w:t>
+      </w:r>
+      <w:proofErr w:type="spellEnd"/>
+      <w:r>
+        <w:t xml:space="preserve"> Boot.</w:t>
       </w:r>
     </w:p>
     <w:p>
@@ -8409,9 +9325,18 @@
           <w:rFonts w:ascii="Times New Roman" w:hAnsi="Times New Roman" w:cs="Times New Roman"/>
           <w:sz w:val="24"/>
         </w:rPr>
-        <w:t>:Configuration de prometheus</w:t>
+        <w:t xml:space="preserve">:Configuration de </w:t>
+      </w:r>
+      <w:proofErr w:type="spellStart"/>
+      <w:r>
+        <w:rPr>
+          <w:rFonts w:ascii="Times New Roman" w:hAnsi="Times New Roman" w:cs="Times New Roman"/>
+          <w:sz w:val="24"/>
+        </w:rPr>
+        <w:t>prometheus</w:t>
       </w:r>
       <w:bookmarkEnd w:id="21"/>
+      <w:proofErr w:type="spellEnd"/>
     </w:p>
     <w:p>
       <w:pPr>
@@ -8459,8 +9384,13 @@
         </w:numPr>
         <w:jc w:val="both"/>
       </w:pPr>
-      <w:r>
-        <w:t>Maven pour gérer les dépendances du projet</w:t>
+      <w:proofErr w:type="spellStart"/>
+      <w:r>
+        <w:t>Maven</w:t>
+      </w:r>
+      <w:proofErr w:type="spellEnd"/>
+      <w:r>
+        <w:t xml:space="preserve"> pour gérer les dépendances du projet</w:t>
       </w:r>
     </w:p>
     <w:p>
@@ -8485,8 +9415,13 @@
         </w:numPr>
         <w:jc w:val="both"/>
       </w:pPr>
-      <w:r>
-        <w:t>Talend Open Studio pour l'intégration de données</w:t>
+      <w:proofErr w:type="spellStart"/>
+      <w:r>
+        <w:t>Talend</w:t>
+      </w:r>
+      <w:proofErr w:type="spellEnd"/>
+      <w:r>
+        <w:t xml:space="preserve"> Open Studio pour l'intégration de données</w:t>
       </w:r>
     </w:p>
     <w:p>
@@ -8507,9 +9442,11 @@
       <w:r>
         <w:t xml:space="preserve">containeriser </w:t>
       </w:r>
+      <w:proofErr w:type="spellStart"/>
       <w:r>
         <w:t>Prometheus</w:t>
       </w:r>
+      <w:proofErr w:type="spellEnd"/>
     </w:p>
     <w:p>
       <w:pPr>
@@ -8520,8 +9457,13 @@
         </w:numPr>
         <w:jc w:val="both"/>
       </w:pPr>
-      <w:r>
-        <w:t>Postman pour tester l'API</w:t>
+      <w:proofErr w:type="spellStart"/>
+      <w:r>
+        <w:t>Postman</w:t>
+      </w:r>
+      <w:proofErr w:type="spellEnd"/>
+      <w:r>
+        <w:t xml:space="preserve"> pour tester l'API</w:t>
       </w:r>
     </w:p>
     <w:p>
@@ -8533,7 +9475,15 @@
       </w:r>
       <w:bookmarkStart w:id="24" w:name="_Toc177590628"/>
       <w:r>
-        <w:t>Installation de l'Application Spring Boot</w:t>
+        <w:t xml:space="preserve">Installation de l'Application </w:t>
+      </w:r>
+      <w:proofErr w:type="spellStart"/>
+      <w:r>
+        <w:t>Spring</w:t>
+      </w:r>
+      <w:proofErr w:type="spellEnd"/>
+      <w:r>
+        <w:t xml:space="preserve"> Boot</w:t>
       </w:r>
       <w:bookmarkEnd w:id="24"/>
     </w:p>
@@ -8546,7 +9496,15 @@
         <w:t>Clone du projet</w:t>
       </w:r>
       <w:r>
-        <w:t xml:space="preserve"> depuis le repository git</w:t>
+        <w:t xml:space="preserve"> depuis le </w:t>
+      </w:r>
+      <w:proofErr w:type="spellStart"/>
+      <w:r>
+        <w:t>repository</w:t>
+      </w:r>
+      <w:proofErr w:type="spellEnd"/>
+      <w:r>
+        <w:t xml:space="preserve"> git</w:t>
       </w:r>
       <w:bookmarkEnd w:id="25"/>
     </w:p>
@@ -8603,7 +9561,23 @@
           <w:rFonts w:ascii="Times New Roman" w:hAnsi="Times New Roman" w:cs="Times New Roman"/>
           <w:sz w:val="24"/>
         </w:rPr>
-        <w:t> ». Ensuite toujours dans le même terminal taper « cd product-resfull »</w:t>
+        <w:t xml:space="preserve"> ». Ensuite toujours dans le même terminal taper « cd </w:t>
+      </w:r>
+      <w:proofErr w:type="spellStart"/>
+      <w:r>
+        <w:rPr>
+          <w:rFonts w:ascii="Times New Roman" w:hAnsi="Times New Roman" w:cs="Times New Roman"/>
+          <w:sz w:val="24"/>
+        </w:rPr>
+        <w:t>product-resfull</w:t>
+      </w:r>
+      <w:proofErr w:type="spellEnd"/>
+      <w:r>
+        <w:rPr>
+          <w:rFonts w:ascii="Times New Roman" w:hAnsi="Times New Roman" w:cs="Times New Roman"/>
+          <w:sz w:val="24"/>
+        </w:rPr>
+        <w:t> »</w:t>
       </w:r>
       <w:r>
         <w:rPr>
@@ -8766,6 +9740,8 @@
         </w:rPr>
         <w:t>Dans le fichier « </w:t>
       </w:r>
+      <w:proofErr w:type="spellStart"/>
+      <w:proofErr w:type="gramStart"/>
       <w:r>
         <w:rPr>
           <w:rFonts w:ascii="Times New Roman" w:hAnsi="Times New Roman" w:cs="Times New Roman"/>
@@ -8782,13 +9758,51 @@
         </w:rPr>
         <w:t>properties</w:t>
       </w:r>
+      <w:proofErr w:type="spellEnd"/>
+      <w:proofErr w:type="gramEnd"/>
       <w:r>
         <w:rPr>
           <w:rFonts w:ascii="Times New Roman" w:hAnsi="Times New Roman" w:cs="Times New Roman"/>
           <w:sz w:val="24"/>
           <w:lang w:eastAsia="fr-FR"/>
         </w:rPr>
-        <w:t> » changer « producowner » et « productpass » respectivement par l’utilisateur de votre base de données PostgreSQL et son mot de passe.</w:t>
+        <w:t> » changer « </w:t>
+      </w:r>
+      <w:proofErr w:type="spellStart"/>
+      <w:r>
+        <w:rPr>
+          <w:rFonts w:ascii="Times New Roman" w:hAnsi="Times New Roman" w:cs="Times New Roman"/>
+          <w:sz w:val="24"/>
+          <w:lang w:eastAsia="fr-FR"/>
+        </w:rPr>
+        <w:t>producowner</w:t>
+      </w:r>
+      <w:proofErr w:type="spellEnd"/>
+      <w:r>
+        <w:rPr>
+          <w:rFonts w:ascii="Times New Roman" w:hAnsi="Times New Roman" w:cs="Times New Roman"/>
+          <w:sz w:val="24"/>
+          <w:lang w:eastAsia="fr-FR"/>
+        </w:rPr>
+        <w:t> » et « </w:t>
+      </w:r>
+      <w:proofErr w:type="spellStart"/>
+      <w:r>
+        <w:rPr>
+          <w:rFonts w:ascii="Times New Roman" w:hAnsi="Times New Roman" w:cs="Times New Roman"/>
+          <w:sz w:val="24"/>
+          <w:lang w:eastAsia="fr-FR"/>
+        </w:rPr>
+        <w:t>productpass</w:t>
+      </w:r>
+      <w:proofErr w:type="spellEnd"/>
+      <w:r>
+        <w:rPr>
+          <w:rFonts w:ascii="Times New Roman" w:hAnsi="Times New Roman" w:cs="Times New Roman"/>
+          <w:sz w:val="24"/>
+          <w:lang w:eastAsia="fr-FR"/>
+        </w:rPr>
+        <w:t> » respectivement par l’utilisateur de votre base de données PostgreSQL et son mot de passe.</w:t>
       </w:r>
     </w:p>
     <w:p>
@@ -8915,9 +9929,14 @@
       </w:pPr>
       <w:bookmarkStart w:id="29" w:name="_Toc177590631"/>
       <w:r>
-        <w:t>Modification de l’adresse IP dans la configuration de Prometheus</w:t>
+        <w:t xml:space="preserve">Modification de l’adresse IP dans la configuration de </w:t>
+      </w:r>
+      <w:proofErr w:type="spellStart"/>
+      <w:r>
+        <w:t>Prometheus</w:t>
       </w:r>
       <w:bookmarkEnd w:id="29"/>
+      <w:proofErr w:type="spellEnd"/>
     </w:p>
     <w:p>
       <w:pPr>
@@ -8932,8 +9951,49 @@
           <w:sz w:val="24"/>
         </w:rPr>
         <w:lastRenderedPageBreak/>
-        <w:t>Dans le fichier « prometheus.yml » qui se trouve dans le dossier « tools/prometheus</w:t>
-      </w:r>
+        <w:t>Dans le fichier « </w:t>
+      </w:r>
+      <w:proofErr w:type="spellStart"/>
+      <w:r>
+        <w:rPr>
+          <w:rFonts w:ascii="Times New Roman" w:hAnsi="Times New Roman" w:cs="Times New Roman"/>
+          <w:sz w:val="24"/>
+        </w:rPr>
+        <w:t>prometheus.yml</w:t>
+      </w:r>
+      <w:proofErr w:type="spellEnd"/>
+      <w:r>
+        <w:rPr>
+          <w:rFonts w:ascii="Times New Roman" w:hAnsi="Times New Roman" w:cs="Times New Roman"/>
+          <w:sz w:val="24"/>
+        </w:rPr>
+        <w:t> » qui se trouve dans le dossier « </w:t>
+      </w:r>
+      <w:proofErr w:type="spellStart"/>
+      <w:r>
+        <w:rPr>
+          <w:rFonts w:ascii="Times New Roman" w:hAnsi="Times New Roman" w:cs="Times New Roman"/>
+          <w:sz w:val="24"/>
+        </w:rPr>
+        <w:t>tools</w:t>
+      </w:r>
+      <w:proofErr w:type="spellEnd"/>
+      <w:r>
+        <w:rPr>
+          <w:rFonts w:ascii="Times New Roman" w:hAnsi="Times New Roman" w:cs="Times New Roman"/>
+          <w:sz w:val="24"/>
+        </w:rPr>
+        <w:t>/</w:t>
+      </w:r>
+      <w:proofErr w:type="spellStart"/>
+      <w:r>
+        <w:rPr>
+          <w:rFonts w:ascii="Times New Roman" w:hAnsi="Times New Roman" w:cs="Times New Roman"/>
+          <w:sz w:val="24"/>
+        </w:rPr>
+        <w:t>prometheus</w:t>
+      </w:r>
+      <w:proofErr w:type="spellEnd"/>
       <w:r>
         <w:rPr>
           <w:rFonts w:ascii="Times New Roman" w:hAnsi="Times New Roman" w:cs="Times New Roman"/>
@@ -8946,7 +10006,23 @@
           <w:rFonts w:ascii="Times New Roman" w:hAnsi="Times New Roman" w:cs="Times New Roman"/>
           <w:sz w:val="24"/>
         </w:rPr>
-        <w:t>, remplacer l’adresse IP de la ligne contenant « targets : [192.168.11.104 :8081] »</w:t>
+        <w:t>, remplacer l’adresse IP de la ligne contenant « </w:t>
+      </w:r>
+      <w:proofErr w:type="spellStart"/>
+      <w:r>
+        <w:rPr>
+          <w:rFonts w:ascii="Times New Roman" w:hAnsi="Times New Roman" w:cs="Times New Roman"/>
+          <w:sz w:val="24"/>
+        </w:rPr>
+        <w:t>targets</w:t>
+      </w:r>
+      <w:proofErr w:type="spellEnd"/>
+      <w:r>
+        <w:rPr>
+          <w:rFonts w:ascii="Times New Roman" w:hAnsi="Times New Roman" w:cs="Times New Roman"/>
+          <w:sz w:val="24"/>
+        </w:rPr>
+        <w:t> : [192.168.11.104 :8081] »</w:t>
       </w:r>
       <w:r>
         <w:rPr>
@@ -8983,9 +10059,14 @@
       </w:pPr>
       <w:bookmarkStart w:id="30" w:name="_Toc177590632"/>
       <w:r>
-        <w:t>Lancer l'application avec Maven</w:t>
+        <w:t xml:space="preserve">Lancer l'application avec </w:t>
+      </w:r>
+      <w:proofErr w:type="spellStart"/>
+      <w:r>
+        <w:t>Maven</w:t>
       </w:r>
       <w:bookmarkEnd w:id="30"/>
+      <w:proofErr w:type="spellEnd"/>
     </w:p>
     <w:p>
       <w:pPr>
@@ -9142,7 +10223,23 @@
           <w:rFonts w:ascii="Times New Roman" w:hAnsi="Times New Roman" w:cs="Times New Roman"/>
           <w:sz w:val="24"/>
         </w:rPr>
-        <w:t>Se positionner dans le repertoire racine du projet via un terminal comme le montre la figure suivante :</w:t>
+        <w:t xml:space="preserve">Se positionner dans le </w:t>
+      </w:r>
+      <w:proofErr w:type="spellStart"/>
+      <w:r>
+        <w:rPr>
+          <w:rFonts w:ascii="Times New Roman" w:hAnsi="Times New Roman" w:cs="Times New Roman"/>
+          <w:sz w:val="24"/>
+        </w:rPr>
+        <w:t>repertoire</w:t>
+      </w:r>
+      <w:proofErr w:type="spellEnd"/>
+      <w:r>
+        <w:rPr>
+          <w:rFonts w:ascii="Times New Roman" w:hAnsi="Times New Roman" w:cs="Times New Roman"/>
+          <w:sz w:val="24"/>
+        </w:rPr>
+        <w:t xml:space="preserve"> racine du projet via un terminal comme le montre la figure suivante :</w:t>
       </w:r>
     </w:p>
     <w:p>
@@ -9516,7 +10613,23 @@
           <w:rFonts w:ascii="Times New Roman" w:hAnsi="Times New Roman" w:cs="Times New Roman"/>
           <w:sz w:val="24"/>
         </w:rPr>
-        <w:t>: Conteneur prometheus démarré dans docker</w:t>
+        <w:t xml:space="preserve">: Conteneur </w:t>
+      </w:r>
+      <w:proofErr w:type="spellStart"/>
+      <w:r>
+        <w:rPr>
+          <w:rFonts w:ascii="Times New Roman" w:hAnsi="Times New Roman" w:cs="Times New Roman"/>
+          <w:sz w:val="24"/>
+        </w:rPr>
+        <w:t>prometheus</w:t>
+      </w:r>
+      <w:proofErr w:type="spellEnd"/>
+      <w:r>
+        <w:rPr>
+          <w:rFonts w:ascii="Times New Roman" w:hAnsi="Times New Roman" w:cs="Times New Roman"/>
+          <w:sz w:val="24"/>
+        </w:rPr>
+        <w:t xml:space="preserve"> démarré dans docker</w:t>
       </w:r>
       <w:bookmarkEnd w:id="34"/>
     </w:p>
@@ -9533,7 +10646,23 @@
           <w:rFonts w:ascii="Times New Roman" w:hAnsi="Times New Roman" w:cs="Times New Roman"/>
           <w:sz w:val="24"/>
         </w:rPr>
-        <w:t>Vous pouvez aussi vérifier le lancement de Prometheus en tapant dans un navigateur le lien ci-dessous :</w:t>
+        <w:t xml:space="preserve">Vous pouvez aussi vérifier le lancement de </w:t>
+      </w:r>
+      <w:proofErr w:type="spellStart"/>
+      <w:r>
+        <w:rPr>
+          <w:rFonts w:ascii="Times New Roman" w:hAnsi="Times New Roman" w:cs="Times New Roman"/>
+          <w:sz w:val="24"/>
+        </w:rPr>
+        <w:t>Prometheus</w:t>
+      </w:r>
+      <w:proofErr w:type="spellEnd"/>
+      <w:r>
+        <w:rPr>
+          <w:rFonts w:ascii="Times New Roman" w:hAnsi="Times New Roman" w:cs="Times New Roman"/>
+          <w:sz w:val="24"/>
+        </w:rPr>
+        <w:t xml:space="preserve"> en tapant dans un navigateur le lien ci-dessous :</w:t>
       </w:r>
     </w:p>
     <w:p>
@@ -9696,9 +10825,18 @@
           <w:rFonts w:ascii="Times New Roman" w:hAnsi="Times New Roman" w:cs="Times New Roman"/>
           <w:sz w:val="24"/>
         </w:rPr>
-        <w:t>ccueil de Prometheus</w:t>
+        <w:t xml:space="preserve">ccueil de </w:t>
+      </w:r>
+      <w:proofErr w:type="spellStart"/>
+      <w:r>
+        <w:rPr>
+          <w:rFonts w:ascii="Times New Roman" w:hAnsi="Times New Roman" w:cs="Times New Roman"/>
+          <w:sz w:val="24"/>
+        </w:rPr>
+        <w:t>Prometheus</w:t>
       </w:r>
       <w:bookmarkEnd w:id="35"/>
+      <w:proofErr w:type="spellEnd"/>
     </w:p>
     <w:p>
       <w:pPr>
@@ -9708,9 +10846,21 @@
           <w:numId w:val="10"/>
         </w:numPr>
       </w:pPr>
-      <w:r>
-        <w:t>mvn clean install</w:t>
-      </w:r>
+      <w:proofErr w:type="spellStart"/>
+      <w:proofErr w:type="gramStart"/>
+      <w:r>
+        <w:t>mvn</w:t>
+      </w:r>
+      <w:proofErr w:type="spellEnd"/>
+      <w:proofErr w:type="gramEnd"/>
+      <w:r>
+        <w:t xml:space="preserve"> clean </w:t>
+      </w:r>
+      <w:proofErr w:type="spellStart"/>
+      <w:r>
+        <w:t>install</w:t>
+      </w:r>
+      <w:proofErr w:type="spellEnd"/>
     </w:p>
     <w:p>
       <w:pPr>
@@ -9823,9 +10973,34 @@
           <w:rFonts w:ascii="Times New Roman" w:hAnsi="Times New Roman" w:cs="Times New Roman"/>
           <w:sz w:val="24"/>
         </w:rPr>
-        <w:t>: Résultat de la commande mvn clean install</w:t>
+        <w:t xml:space="preserve">: Résultat de la commande </w:t>
+      </w:r>
+      <w:proofErr w:type="spellStart"/>
+      <w:r>
+        <w:rPr>
+          <w:rFonts w:ascii="Times New Roman" w:hAnsi="Times New Roman" w:cs="Times New Roman"/>
+          <w:sz w:val="24"/>
+        </w:rPr>
+        <w:t>mvn</w:t>
+      </w:r>
+      <w:proofErr w:type="spellEnd"/>
+      <w:r>
+        <w:rPr>
+          <w:rFonts w:ascii="Times New Roman" w:hAnsi="Times New Roman" w:cs="Times New Roman"/>
+          <w:sz w:val="24"/>
+        </w:rPr>
+        <w:t xml:space="preserve"> clean </w:t>
+      </w:r>
+      <w:proofErr w:type="spellStart"/>
+      <w:r>
+        <w:rPr>
+          <w:rFonts w:ascii="Times New Roman" w:hAnsi="Times New Roman" w:cs="Times New Roman"/>
+          <w:sz w:val="24"/>
+        </w:rPr>
+        <w:t>install</w:t>
       </w:r>
       <w:bookmarkEnd w:id="36"/>
+      <w:proofErr w:type="spellEnd"/>
     </w:p>
     <w:p>
       <w:pPr>
@@ -9835,9 +11010,29 @@
           <w:numId w:val="10"/>
         </w:numPr>
       </w:pPr>
-      <w:r>
-        <w:t>mvn spring-boot :run</w:t>
-      </w:r>
+      <w:proofErr w:type="spellStart"/>
+      <w:proofErr w:type="gramStart"/>
+      <w:r>
+        <w:t>mvn</w:t>
+      </w:r>
+      <w:proofErr w:type="spellEnd"/>
+      <w:proofErr w:type="gramEnd"/>
+      <w:r>
+        <w:t xml:space="preserve"> </w:t>
+      </w:r>
+      <w:proofErr w:type="spellStart"/>
+      <w:r>
+        <w:t>spring</w:t>
+      </w:r>
+      <w:proofErr w:type="spellEnd"/>
+      <w:r>
+        <w:t>-boot :</w:t>
+      </w:r>
+      <w:proofErr w:type="spellStart"/>
+      <w:r>
+        <w:t>run</w:t>
+      </w:r>
+      <w:proofErr w:type="spellEnd"/>
     </w:p>
     <w:p>
       <w:pPr>
@@ -9949,7 +11144,23 @@
           <w:rFonts w:ascii="Times New Roman" w:hAnsi="Times New Roman" w:cs="Times New Roman"/>
           <w:sz w:val="24"/>
         </w:rPr>
-        <w:t>: L'application spring boot démarré</w:t>
+        <w:t xml:space="preserve">: L'application </w:t>
+      </w:r>
+      <w:proofErr w:type="spellStart"/>
+      <w:r>
+        <w:rPr>
+          <w:rFonts w:ascii="Times New Roman" w:hAnsi="Times New Roman" w:cs="Times New Roman"/>
+          <w:sz w:val="24"/>
+        </w:rPr>
+        <w:t>spring</w:t>
+      </w:r>
+      <w:proofErr w:type="spellEnd"/>
+      <w:r>
+        <w:rPr>
+          <w:rFonts w:ascii="Times New Roman" w:hAnsi="Times New Roman" w:cs="Times New Roman"/>
+          <w:sz w:val="24"/>
+        </w:rPr>
+        <w:t xml:space="preserve"> boot démarré</w:t>
       </w:r>
       <w:bookmarkEnd w:id="37"/>
     </w:p>
@@ -9962,12 +11173,22 @@
         <w:t>Tests</w:t>
       </w:r>
       <w:r>
-        <w:t xml:space="preserve"> des endpoints</w:t>
-      </w:r>
-      <w:r>
-        <w:t xml:space="preserve"> avec Postman</w:t>
+        <w:t xml:space="preserve"> des </w:t>
+      </w:r>
+      <w:proofErr w:type="spellStart"/>
+      <w:r>
+        <w:t>endpoints</w:t>
+      </w:r>
+      <w:proofErr w:type="spellEnd"/>
+      <w:r>
+        <w:t xml:space="preserve"> avec </w:t>
+      </w:r>
+      <w:proofErr w:type="spellStart"/>
+      <w:r>
+        <w:t>Postman</w:t>
       </w:r>
       <w:bookmarkEnd w:id="38"/>
+      <w:proofErr w:type="spellEnd"/>
     </w:p>
     <w:p/>
     <w:p>
@@ -9983,7 +11204,39 @@
           <w:rFonts w:ascii="Times New Roman" w:hAnsi="Times New Roman" w:cs="Times New Roman"/>
           <w:sz w:val="24"/>
         </w:rPr>
-        <w:t>Une fois l’application démarrée, utilisez Postman pour tester les différents endpoints de l’API REST :</w:t>
+        <w:t xml:space="preserve">Une fois l’application démarrée, utilisez </w:t>
+      </w:r>
+      <w:proofErr w:type="spellStart"/>
+      <w:r>
+        <w:rPr>
+          <w:rFonts w:ascii="Times New Roman" w:hAnsi="Times New Roman" w:cs="Times New Roman"/>
+          <w:sz w:val="24"/>
+        </w:rPr>
+        <w:t>Postman</w:t>
+      </w:r>
+      <w:proofErr w:type="spellEnd"/>
+      <w:r>
+        <w:rPr>
+          <w:rFonts w:ascii="Times New Roman" w:hAnsi="Times New Roman" w:cs="Times New Roman"/>
+          <w:sz w:val="24"/>
+        </w:rPr>
+        <w:t xml:space="preserve"> pour tester les différents </w:t>
+      </w:r>
+      <w:proofErr w:type="spellStart"/>
+      <w:r>
+        <w:rPr>
+          <w:rFonts w:ascii="Times New Roman" w:hAnsi="Times New Roman" w:cs="Times New Roman"/>
+          <w:sz w:val="24"/>
+        </w:rPr>
+        <w:t>endpoints</w:t>
+      </w:r>
+      <w:proofErr w:type="spellEnd"/>
+      <w:r>
+        <w:rPr>
+          <w:rFonts w:ascii="Times New Roman" w:hAnsi="Times New Roman" w:cs="Times New Roman"/>
+          <w:sz w:val="24"/>
+        </w:rPr>
+        <w:t xml:space="preserve"> de l’API REST :</w:t>
       </w:r>
     </w:p>
     <w:p>
@@ -10363,8 +11616,18 @@
           <w:sz w:val="24"/>
           <w:lang w:val="en-US"/>
         </w:rPr>
-        <w:t>Creation de produit</w:t>
-      </w:r>
+        <w:t xml:space="preserve">Creation de </w:t>
+      </w:r>
+      <w:proofErr w:type="spellStart"/>
+      <w:r>
+        <w:rPr>
+          <w:rFonts w:ascii="Times New Roman" w:hAnsi="Times New Roman" w:cs="Times New Roman"/>
+          <w:sz w:val="24"/>
+          <w:lang w:val="en-US"/>
+        </w:rPr>
+        <w:t>produit</w:t>
+      </w:r>
+      <w:proofErr w:type="spellEnd"/>
     </w:p>
     <w:p>
       <w:pPr>
@@ -10385,13 +11648,41 @@
           <w:lang w:val="en-US"/>
         </w:rPr>
       </w:pPr>
-      <w:r>
-        <w:rPr>
-          <w:rFonts w:ascii="Times New Roman" w:hAnsi="Times New Roman" w:cs="Times New Roman"/>
-          <w:sz w:val="24"/>
-          <w:lang w:val="en-US"/>
-        </w:rPr>
-        <w:t>Paramètre à fournir:</w:t>
+      <w:proofErr w:type="spellStart"/>
+      <w:r>
+        <w:rPr>
+          <w:rFonts w:ascii="Times New Roman" w:hAnsi="Times New Roman" w:cs="Times New Roman"/>
+          <w:sz w:val="24"/>
+          <w:lang w:val="en-US"/>
+        </w:rPr>
+        <w:t>Paramètre</w:t>
+      </w:r>
+      <w:proofErr w:type="spellEnd"/>
+      <w:r>
+        <w:rPr>
+          <w:rFonts w:ascii="Times New Roman" w:hAnsi="Times New Roman" w:cs="Times New Roman"/>
+          <w:sz w:val="24"/>
+          <w:lang w:val="en-US"/>
+        </w:rPr>
+        <w:t xml:space="preserve"> à </w:t>
+      </w:r>
+      <w:proofErr w:type="spellStart"/>
+      <w:r>
+        <w:rPr>
+          <w:rFonts w:ascii="Times New Roman" w:hAnsi="Times New Roman" w:cs="Times New Roman"/>
+          <w:sz w:val="24"/>
+          <w:lang w:val="en-US"/>
+        </w:rPr>
+        <w:t>fournir</w:t>
+      </w:r>
+      <w:proofErr w:type="spellEnd"/>
+      <w:r>
+        <w:rPr>
+          <w:rFonts w:ascii="Times New Roman" w:hAnsi="Times New Roman" w:cs="Times New Roman"/>
+          <w:sz w:val="24"/>
+          <w:lang w:val="en-US"/>
+        </w:rPr>
+        <w:t>:</w:t>
       </w:r>
     </w:p>
     <w:p>
@@ -10453,7 +11744,32 @@
           <w:szCs w:val="21"/>
           <w14:ligatures w14:val="none"/>
         </w:rPr>
-        <w:t>"idProduit"</w:t>
+        <w:t>"</w:t>
+      </w:r>
+      <w:proofErr w:type="spellStart"/>
+      <w:r>
+        <w:rPr>
+          <w:rFonts w:ascii="Courier New" w:eastAsia="Times New Roman" w:hAnsi="Courier New" w:cs="Courier New"/>
+          <w:color w:val="39BAE6"/>
+          <w:kern w:val="0"/>
+          <w:sz w:val="21"/>
+          <w:szCs w:val="21"/>
+          <w14:ligatures w14:val="none"/>
+        </w:rPr>
+        <w:t>idProduit</w:t>
+      </w:r>
+      <w:proofErr w:type="spellEnd"/>
+      <w:proofErr w:type="gramStart"/>
+      <w:r>
+        <w:rPr>
+          <w:rFonts w:ascii="Courier New" w:eastAsia="Times New Roman" w:hAnsi="Courier New" w:cs="Courier New"/>
+          <w:color w:val="39BAE6"/>
+          <w:kern w:val="0"/>
+          <w:sz w:val="21"/>
+          <w:szCs w:val="21"/>
+          <w14:ligatures w14:val="none"/>
+        </w:rPr>
+        <w:t>"</w:t>
       </w:r>
       <w:r>
         <w:rPr>
@@ -10466,6 +11782,7 @@
         </w:rPr>
         <w:t>:</w:t>
       </w:r>
+      <w:proofErr w:type="gramEnd"/>
       <w:r>
         <w:rPr>
           <w:rFonts w:ascii="Courier New" w:eastAsia="Times New Roman" w:hAnsi="Courier New" w:cs="Courier New"/>
@@ -10477,6 +11794,7 @@
         </w:rPr>
         <w:t xml:space="preserve"> </w:t>
       </w:r>
+      <w:proofErr w:type="spellStart"/>
       <w:r>
         <w:rPr>
           <w:rFonts w:ascii="Courier New" w:eastAsia="Times New Roman" w:hAnsi="Courier New" w:cs="Courier New"/>
@@ -10488,6 +11806,7 @@
         </w:rPr>
         <w:t>null</w:t>
       </w:r>
+      <w:proofErr w:type="spellEnd"/>
       <w:r>
         <w:rPr>
           <w:rFonts w:ascii="Courier New" w:eastAsia="Times New Roman" w:hAnsi="Courier New" w:cs="Courier New"/>
@@ -10533,7 +11852,19 @@
           <w:szCs w:val="21"/>
           <w14:ligatures w14:val="none"/>
         </w:rPr>
-        <w:t>"nom"</w:t>
+        <w:t>"nom</w:t>
+      </w:r>
+      <w:proofErr w:type="gramStart"/>
+      <w:r>
+        <w:rPr>
+          <w:rFonts w:ascii="Courier New" w:eastAsia="Times New Roman" w:hAnsi="Courier New" w:cs="Courier New"/>
+          <w:color w:val="39BAE6"/>
+          <w:kern w:val="0"/>
+          <w:sz w:val="21"/>
+          <w:szCs w:val="21"/>
+          <w14:ligatures w14:val="none"/>
+        </w:rPr>
+        <w:t>"</w:t>
       </w:r>
       <w:r>
         <w:rPr>
@@ -10546,6 +11877,7 @@
         </w:rPr>
         <w:t>:</w:t>
       </w:r>
+      <w:proofErr w:type="gramEnd"/>
       <w:r>
         <w:rPr>
           <w:rFonts w:ascii="Courier New" w:eastAsia="Times New Roman" w:hAnsi="Courier New" w:cs="Courier New"/>
@@ -10624,7 +11956,32 @@
           <w:szCs w:val="21"/>
           <w14:ligatures w14:val="none"/>
         </w:rPr>
-        <w:t>"prixAchat"</w:t>
+        <w:t>"</w:t>
+      </w:r>
+      <w:proofErr w:type="spellStart"/>
+      <w:r>
+        <w:rPr>
+          <w:rFonts w:ascii="Courier New" w:eastAsia="Times New Roman" w:hAnsi="Courier New" w:cs="Courier New"/>
+          <w:color w:val="39BAE6"/>
+          <w:kern w:val="0"/>
+          <w:sz w:val="21"/>
+          <w:szCs w:val="21"/>
+          <w14:ligatures w14:val="none"/>
+        </w:rPr>
+        <w:t>prixAchat</w:t>
+      </w:r>
+      <w:proofErr w:type="spellEnd"/>
+      <w:proofErr w:type="gramStart"/>
+      <w:r>
+        <w:rPr>
+          <w:rFonts w:ascii="Courier New" w:eastAsia="Times New Roman" w:hAnsi="Courier New" w:cs="Courier New"/>
+          <w:color w:val="39BAE6"/>
+          <w:kern w:val="0"/>
+          <w:sz w:val="21"/>
+          <w:szCs w:val="21"/>
+          <w14:ligatures w14:val="none"/>
+        </w:rPr>
+        <w:t>"</w:t>
       </w:r>
       <w:r>
         <w:rPr>
@@ -10637,6 +11994,7 @@
         </w:rPr>
         <w:t>:</w:t>
       </w:r>
+      <w:proofErr w:type="gramEnd"/>
       <w:r>
         <w:rPr>
           <w:rFonts w:ascii="Courier New" w:eastAsia="Times New Roman" w:hAnsi="Courier New" w:cs="Courier New"/>
@@ -10717,7 +12075,33 @@
           <w:lang w:val="en-US"/>
           <w14:ligatures w14:val="none"/>
         </w:rPr>
-        <w:t>"prixVente"</w:t>
+        <w:t>"</w:t>
+      </w:r>
+      <w:proofErr w:type="spellStart"/>
+      <w:r>
+        <w:rPr>
+          <w:rFonts w:ascii="Courier New" w:eastAsia="Times New Roman" w:hAnsi="Courier New" w:cs="Courier New"/>
+          <w:color w:val="39BAE6"/>
+          <w:kern w:val="0"/>
+          <w:sz w:val="21"/>
+          <w:szCs w:val="21"/>
+          <w:lang w:val="en-US"/>
+          <w14:ligatures w14:val="none"/>
+        </w:rPr>
+        <w:t>prixVente</w:t>
+      </w:r>
+      <w:proofErr w:type="spellEnd"/>
+      <w:r>
+        <w:rPr>
+          <w:rFonts w:ascii="Courier New" w:eastAsia="Times New Roman" w:hAnsi="Courier New" w:cs="Courier New"/>
+          <w:color w:val="39BAE6"/>
+          <w:kern w:val="0"/>
+          <w:sz w:val="21"/>
+          <w:szCs w:val="21"/>
+          <w:lang w:val="en-US"/>
+          <w14:ligatures w14:val="none"/>
+        </w:rPr>
+        <w:t>"</w:t>
       </w:r>
       <w:r>
         <w:rPr>
@@ -10804,7 +12188,33 @@
           <w:lang w:val="en-US"/>
           <w14:ligatures w14:val="none"/>
         </w:rPr>
-        <w:t>"quantiteStock"</w:t>
+        <w:t>"</w:t>
+      </w:r>
+      <w:proofErr w:type="spellStart"/>
+      <w:r>
+        <w:rPr>
+          <w:rFonts w:ascii="Courier New" w:eastAsia="Times New Roman" w:hAnsi="Courier New" w:cs="Courier New"/>
+          <w:color w:val="39BAE6"/>
+          <w:kern w:val="0"/>
+          <w:sz w:val="21"/>
+          <w:szCs w:val="21"/>
+          <w:lang w:val="en-US"/>
+          <w14:ligatures w14:val="none"/>
+        </w:rPr>
+        <w:t>quantiteStock</w:t>
+      </w:r>
+      <w:proofErr w:type="spellEnd"/>
+      <w:r>
+        <w:rPr>
+          <w:rFonts w:ascii="Courier New" w:eastAsia="Times New Roman" w:hAnsi="Courier New" w:cs="Courier New"/>
+          <w:color w:val="39BAE6"/>
+          <w:kern w:val="0"/>
+          <w:sz w:val="21"/>
+          <w:szCs w:val="21"/>
+          <w:lang w:val="en-US"/>
+          <w14:ligatures w14:val="none"/>
+        </w:rPr>
+        <w:t>"</w:t>
       </w:r>
       <w:r>
         <w:rPr>
@@ -10903,7 +12313,33 @@
           <w:lang w:val="en-US"/>
           <w14:ligatures w14:val="none"/>
         </w:rPr>
-        <w:t>"seuilMinimum"</w:t>
+        <w:t>"</w:t>
+      </w:r>
+      <w:proofErr w:type="spellStart"/>
+      <w:r>
+        <w:rPr>
+          <w:rFonts w:ascii="Courier New" w:eastAsia="Times New Roman" w:hAnsi="Courier New" w:cs="Courier New"/>
+          <w:color w:val="39BAE6"/>
+          <w:kern w:val="0"/>
+          <w:sz w:val="21"/>
+          <w:szCs w:val="21"/>
+          <w:lang w:val="en-US"/>
+          <w14:ligatures w14:val="none"/>
+        </w:rPr>
+        <w:t>seuilMinimum</w:t>
+      </w:r>
+      <w:proofErr w:type="spellEnd"/>
+      <w:r>
+        <w:rPr>
+          <w:rFonts w:ascii="Courier New" w:eastAsia="Times New Roman" w:hAnsi="Courier New" w:cs="Courier New"/>
+          <w:color w:val="39BAE6"/>
+          <w:kern w:val="0"/>
+          <w:sz w:val="21"/>
+          <w:szCs w:val="21"/>
+          <w:lang w:val="en-US"/>
+          <w14:ligatures w14:val="none"/>
+        </w:rPr>
+        <w:t>"</w:t>
       </w:r>
       <w:r>
         <w:rPr>
@@ -10990,7 +12426,33 @@
           <w:lang w:val="en-US"/>
           <w14:ligatures w14:val="none"/>
         </w:rPr>
-        <w:t>"dateEntreeStock"</w:t>
+        <w:t>"</w:t>
+      </w:r>
+      <w:proofErr w:type="spellStart"/>
+      <w:r>
+        <w:rPr>
+          <w:rFonts w:ascii="Courier New" w:eastAsia="Times New Roman" w:hAnsi="Courier New" w:cs="Courier New"/>
+          <w:color w:val="39BAE6"/>
+          <w:kern w:val="0"/>
+          <w:sz w:val="21"/>
+          <w:szCs w:val="21"/>
+          <w:lang w:val="en-US"/>
+          <w14:ligatures w14:val="none"/>
+        </w:rPr>
+        <w:t>dateEntreeStock</w:t>
+      </w:r>
+      <w:proofErr w:type="spellEnd"/>
+      <w:r>
+        <w:rPr>
+          <w:rFonts w:ascii="Courier New" w:eastAsia="Times New Roman" w:hAnsi="Courier New" w:cs="Courier New"/>
+          <w:color w:val="39BAE6"/>
+          <w:kern w:val="0"/>
+          <w:sz w:val="21"/>
+          <w:szCs w:val="21"/>
+          <w:lang w:val="en-US"/>
+          <w14:ligatures w14:val="none"/>
+        </w:rPr>
+        <w:t>"</w:t>
       </w:r>
       <w:r>
         <w:rPr>
@@ -11077,7 +12539,33 @@
           <w:lang w:val="en-US"/>
           <w14:ligatures w14:val="none"/>
         </w:rPr>
-        <w:t>"datePeremption"</w:t>
+        <w:t>"</w:t>
+      </w:r>
+      <w:proofErr w:type="spellStart"/>
+      <w:r>
+        <w:rPr>
+          <w:rFonts w:ascii="Courier New" w:eastAsia="Times New Roman" w:hAnsi="Courier New" w:cs="Courier New"/>
+          <w:color w:val="39BAE6"/>
+          <w:kern w:val="0"/>
+          <w:sz w:val="21"/>
+          <w:szCs w:val="21"/>
+          <w:lang w:val="en-US"/>
+          <w14:ligatures w14:val="none"/>
+        </w:rPr>
+        <w:t>datePeremption</w:t>
+      </w:r>
+      <w:proofErr w:type="spellEnd"/>
+      <w:r>
+        <w:rPr>
+          <w:rFonts w:ascii="Courier New" w:eastAsia="Times New Roman" w:hAnsi="Courier New" w:cs="Courier New"/>
+          <w:color w:val="39BAE6"/>
+          <w:kern w:val="0"/>
+          <w:sz w:val="21"/>
+          <w:szCs w:val="21"/>
+          <w:lang w:val="en-US"/>
+          <w14:ligatures w14:val="none"/>
+        </w:rPr>
+        <w:t>"</w:t>
       </w:r>
       <w:r>
         <w:rPr>
@@ -11164,7 +12652,33 @@
           <w:lang w:val="en-US"/>
           <w14:ligatures w14:val="none"/>
         </w:rPr>
-        <w:t>"statutDisponibilite"</w:t>
+        <w:t>"</w:t>
+      </w:r>
+      <w:proofErr w:type="spellStart"/>
+      <w:r>
+        <w:rPr>
+          <w:rFonts w:ascii="Courier New" w:eastAsia="Times New Roman" w:hAnsi="Courier New" w:cs="Courier New"/>
+          <w:color w:val="39BAE6"/>
+          <w:kern w:val="0"/>
+          <w:sz w:val="21"/>
+          <w:szCs w:val="21"/>
+          <w:lang w:val="en-US"/>
+          <w14:ligatures w14:val="none"/>
+        </w:rPr>
+        <w:t>statutDisponibilite</w:t>
+      </w:r>
+      <w:proofErr w:type="spellEnd"/>
+      <w:r>
+        <w:rPr>
+          <w:rFonts w:ascii="Courier New" w:eastAsia="Times New Roman" w:hAnsi="Courier New" w:cs="Courier New"/>
+          <w:color w:val="39BAE6"/>
+          <w:kern w:val="0"/>
+          <w:sz w:val="21"/>
+          <w:szCs w:val="21"/>
+          <w:lang w:val="en-US"/>
+          <w14:ligatures w14:val="none"/>
+        </w:rPr>
+        <w:t>"</w:t>
       </w:r>
       <w:r>
         <w:rPr>
@@ -11200,7 +12714,33 @@
           <w:lang w:val="en-US"/>
           <w14:ligatures w14:val="none"/>
         </w:rPr>
-        <w:t>"En stock"</w:t>
+        <w:t>"</w:t>
+      </w:r>
+      <w:proofErr w:type="spellStart"/>
+      <w:r>
+        <w:rPr>
+          <w:rFonts w:ascii="Courier New" w:eastAsia="Times New Roman" w:hAnsi="Courier New" w:cs="Courier New"/>
+          <w:color w:val="AAD94C"/>
+          <w:kern w:val="0"/>
+          <w:sz w:val="21"/>
+          <w:szCs w:val="21"/>
+          <w:lang w:val="en-US"/>
+          <w14:ligatures w14:val="none"/>
+        </w:rPr>
+        <w:t>En</w:t>
+      </w:r>
+      <w:proofErr w:type="spellEnd"/>
+      <w:r>
+        <w:rPr>
+          <w:rFonts w:ascii="Courier New" w:eastAsia="Times New Roman" w:hAnsi="Courier New" w:cs="Courier New"/>
+          <w:color w:val="AAD94C"/>
+          <w:kern w:val="0"/>
+          <w:sz w:val="21"/>
+          <w:szCs w:val="21"/>
+          <w:lang w:val="en-US"/>
+          <w14:ligatures w14:val="none"/>
+        </w:rPr>
+        <w:t xml:space="preserve"> stock"</w:t>
       </w:r>
       <w:r>
         <w:rPr>
@@ -11251,7 +12791,33 @@
           <w:lang w:val="en-US"/>
           <w14:ligatures w14:val="none"/>
         </w:rPr>
-        <w:t>"imageUrl"</w:t>
+        <w:t>"</w:t>
+      </w:r>
+      <w:proofErr w:type="spellStart"/>
+      <w:r>
+        <w:rPr>
+          <w:rFonts w:ascii="Courier New" w:eastAsia="Times New Roman" w:hAnsi="Courier New" w:cs="Courier New"/>
+          <w:color w:val="39BAE6"/>
+          <w:kern w:val="0"/>
+          <w:sz w:val="21"/>
+          <w:szCs w:val="21"/>
+          <w:lang w:val="en-US"/>
+          <w14:ligatures w14:val="none"/>
+        </w:rPr>
+        <w:t>imageUrl</w:t>
+      </w:r>
+      <w:proofErr w:type="spellEnd"/>
+      <w:r>
+        <w:rPr>
+          <w:rFonts w:ascii="Courier New" w:eastAsia="Times New Roman" w:hAnsi="Courier New" w:cs="Courier New"/>
+          <w:color w:val="39BAE6"/>
+          <w:kern w:val="0"/>
+          <w:sz w:val="21"/>
+          <w:szCs w:val="21"/>
+          <w:lang w:val="en-US"/>
+          <w14:ligatures w14:val="none"/>
+        </w:rPr>
+        <w:t>"</w:t>
       </w:r>
       <w:r>
         <w:rPr>
@@ -11593,7 +13159,23 @@
           <w:rFonts w:ascii="Times New Roman" w:hAnsi="Times New Roman" w:cs="Times New Roman"/>
           <w:sz w:val="24"/>
         </w:rPr>
-        <w:t>Modification du produit don’t l’identifiant est 1012</w:t>
+        <w:t xml:space="preserve">Modification du produit </w:t>
+      </w:r>
+      <w:proofErr w:type="spellStart"/>
+      <w:r>
+        <w:rPr>
+          <w:rFonts w:ascii="Times New Roman" w:hAnsi="Times New Roman" w:cs="Times New Roman"/>
+          <w:sz w:val="24"/>
+        </w:rPr>
+        <w:t>don’t</w:t>
+      </w:r>
+      <w:proofErr w:type="spellEnd"/>
+      <w:r>
+        <w:rPr>
+          <w:rFonts w:ascii="Times New Roman" w:hAnsi="Times New Roman" w:cs="Times New Roman"/>
+          <w:sz w:val="24"/>
+        </w:rPr>
+        <w:t xml:space="preserve"> l’identifiant est 1012</w:t>
       </w:r>
     </w:p>
     <w:p>
@@ -12045,7 +13627,23 @@
           <w:rFonts w:ascii="Times New Roman" w:hAnsi="Times New Roman" w:cs="Times New Roman"/>
           <w:sz w:val="24"/>
         </w:rPr>
-        <w:t xml:space="preserve"> : Prometheus connecté à notre application</w:t>
+        <w:t xml:space="preserve"> : </w:t>
+      </w:r>
+      <w:proofErr w:type="spellStart"/>
+      <w:r>
+        <w:rPr>
+          <w:rFonts w:ascii="Times New Roman" w:hAnsi="Times New Roman" w:cs="Times New Roman"/>
+          <w:sz w:val="24"/>
+        </w:rPr>
+        <w:t>Prometheus</w:t>
+      </w:r>
+      <w:proofErr w:type="spellEnd"/>
+      <w:r>
+        <w:rPr>
+          <w:rFonts w:ascii="Times New Roman" w:hAnsi="Times New Roman" w:cs="Times New Roman"/>
+          <w:sz w:val="24"/>
+        </w:rPr>
+        <w:t xml:space="preserve"> connecté à notre application</w:t>
       </w:r>
       <w:bookmarkEnd w:id="50"/>
     </w:p>
@@ -12159,9 +13757,18 @@
           <w:rFonts w:ascii="Times New Roman" w:hAnsi="Times New Roman" w:cs="Times New Roman"/>
           <w:sz w:val="24"/>
         </w:rPr>
-        <w:t xml:space="preserve"> : Les métriques de Prometheus</w:t>
+        <w:t xml:space="preserve"> : Les métriques de </w:t>
+      </w:r>
+      <w:proofErr w:type="spellStart"/>
+      <w:r>
+        <w:rPr>
+          <w:rFonts w:ascii="Times New Roman" w:hAnsi="Times New Roman" w:cs="Times New Roman"/>
+          <w:sz w:val="24"/>
+        </w:rPr>
+        <w:t>Prometheus</w:t>
       </w:r>
       <w:bookmarkEnd w:id="51"/>
+      <w:proofErr w:type="spellEnd"/>
     </w:p>
     <w:p>
       <w:pPr>
@@ -12303,8 +13910,19 @@
           <w:sz w:val="24"/>
           <w:szCs w:val="24"/>
         </w:rPr>
-        <w:t>Les résultats obtenus à l'issue du développement et des tests de l'application RESTful</w:t>
-      </w:r>
+        <w:t xml:space="preserve">Les résultats obtenus à l'issue du développement et des tests de l'application </w:t>
+      </w:r>
+      <w:proofErr w:type="spellStart"/>
+      <w:r>
+        <w:rPr>
+          <w:rFonts w:ascii="Times New Roman" w:hAnsi="Times New Roman" w:cs="Times New Roman"/>
+          <w:bCs/>
+          <w:sz w:val="24"/>
+          <w:szCs w:val="24"/>
+        </w:rPr>
+        <w:t>RESTful</w:t>
+      </w:r>
+      <w:proofErr w:type="spellEnd"/>
       <w:r>
         <w:rPr>
           <w:rFonts w:ascii="Times New Roman" w:hAnsi="Times New Roman" w:cs="Times New Roman"/>
@@ -12332,7 +13950,23 @@
           <w:bCs/>
           <w:szCs w:val="24"/>
         </w:rPr>
-        <w:t>API REST fonctionnelle : Les endpoints REST permettent de récupérer et manipuler les données produites avec succès.</w:t>
+        <w:t xml:space="preserve">API REST fonctionnelle : Les </w:t>
+      </w:r>
+      <w:proofErr w:type="spellStart"/>
+      <w:r>
+        <w:rPr>
+          <w:bCs/>
+          <w:szCs w:val="24"/>
+        </w:rPr>
+        <w:t>endpoints</w:t>
+      </w:r>
+      <w:proofErr w:type="spellEnd"/>
+      <w:r>
+        <w:rPr>
+          <w:bCs/>
+          <w:szCs w:val="24"/>
+        </w:rPr>
+        <w:t xml:space="preserve"> REST permettent de récupérer et manipuler les données produites avec succès.</w:t>
       </w:r>
     </w:p>
     <w:p>
@@ -12353,7 +13987,23 @@
           <w:szCs w:val="24"/>
         </w:rPr>
         <w:lastRenderedPageBreak/>
-        <w:t>Intégration des données via Talend Open Studio</w:t>
+        <w:t xml:space="preserve">Intégration des données via </w:t>
+      </w:r>
+      <w:proofErr w:type="spellStart"/>
+      <w:r>
+        <w:rPr>
+          <w:bCs/>
+          <w:szCs w:val="24"/>
+        </w:rPr>
+        <w:t>Talend</w:t>
+      </w:r>
+      <w:proofErr w:type="spellEnd"/>
+      <w:r>
+        <w:rPr>
+          <w:bCs/>
+          <w:szCs w:val="24"/>
+        </w:rPr>
+        <w:t xml:space="preserve"> Open Studio</w:t>
       </w:r>
     </w:p>
     <w:p>
@@ -12373,7 +14023,23 @@
           <w:bCs/>
           <w:szCs w:val="24"/>
         </w:rPr>
-        <w:t>Monitoring : Prometheus collecte et affiche les métriques de l'application telles que le nombre de requêtes HTTP, l'utilisation de la mémoire, et les temps de réponse.</w:t>
+        <w:t xml:space="preserve">Monitoring : </w:t>
+      </w:r>
+      <w:proofErr w:type="spellStart"/>
+      <w:r>
+        <w:rPr>
+          <w:bCs/>
+          <w:szCs w:val="24"/>
+        </w:rPr>
+        <w:t>Prometheus</w:t>
+      </w:r>
+      <w:proofErr w:type="spellEnd"/>
+      <w:r>
+        <w:rPr>
+          <w:bCs/>
+          <w:szCs w:val="24"/>
+        </w:rPr>
+        <w:t xml:space="preserve"> collecte et affiche les métriques de l'application telles que le nombre de requêtes HTTP, l'utilisation de la mémoire, et les temps de réponse.</w:t>
       </w:r>
     </w:p>
     <w:p>
@@ -12393,7 +14059,23 @@
           <w:bCs/>
           <w:szCs w:val="24"/>
         </w:rPr>
-        <w:t>Tests réussis : Les requêtes via Postman ont montré que l'API fonctionne correctement avec les différentes opérations CRUD.</w:t>
+        <w:t xml:space="preserve">Tests réussis : Les requêtes via </w:t>
+      </w:r>
+      <w:proofErr w:type="spellStart"/>
+      <w:r>
+        <w:rPr>
+          <w:bCs/>
+          <w:szCs w:val="24"/>
+        </w:rPr>
+        <w:t>Postman</w:t>
+      </w:r>
+      <w:proofErr w:type="spellEnd"/>
+      <w:r>
+        <w:rPr>
+          <w:bCs/>
+          <w:szCs w:val="24"/>
+        </w:rPr>
+        <w:t xml:space="preserve"> ont montré que l'API fonctionne correctement avec les différentes opérations CRUD.</w:t>
       </w:r>
     </w:p>
     <w:p>
@@ -12714,7 +14396,27 @@
           <w:sz w:val="24"/>
           <w:szCs w:val="24"/>
         </w:rPr>
-        <w:t>Le projet a permis de développer une application RESTful fiable, capable de communiquer avec une base de données Po</w:t>
+        <w:t xml:space="preserve">Le projet a permis de développer une application </w:t>
+      </w:r>
+      <w:proofErr w:type="spellStart"/>
+      <w:r>
+        <w:rPr>
+          <w:rFonts w:ascii="Times New Roman" w:hAnsi="Times New Roman" w:cs="Times New Roman"/>
+          <w:bCs/>
+          <w:sz w:val="24"/>
+          <w:szCs w:val="24"/>
+        </w:rPr>
+        <w:t>RESTful</w:t>
+      </w:r>
+      <w:proofErr w:type="spellEnd"/>
+      <w:r>
+        <w:rPr>
+          <w:rFonts w:ascii="Times New Roman" w:hAnsi="Times New Roman" w:cs="Times New Roman"/>
+          <w:bCs/>
+          <w:sz w:val="24"/>
+          <w:szCs w:val="24"/>
+        </w:rPr>
+        <w:t xml:space="preserve"> fiable, capable de communiquer avec une base de données Po</w:t>
       </w:r>
       <w:r>
         <w:rPr>
@@ -12779,6 +14481,7 @@
         </w:rPr>
         <w:t xml:space="preserve">Open </w:t>
       </w:r>
+      <w:proofErr w:type="spellStart"/>
       <w:r>
         <w:rPr>
           <w:rFonts w:ascii="Times New Roman" w:hAnsi="Times New Roman" w:cs="Times New Roman"/>
@@ -12788,6 +14491,7 @@
         </w:rPr>
         <w:t>Talend</w:t>
       </w:r>
+      <w:proofErr w:type="spellEnd"/>
       <w:r>
         <w:rPr>
           <w:rFonts w:ascii="Times New Roman" w:hAnsi="Times New Roman" w:cs="Times New Roman"/>
@@ -12804,26 +14508,86 @@
           <w:sz w:val="24"/>
           <w:szCs w:val="24"/>
         </w:rPr>
-        <w:t>. Grâce à l'intégration de Prometheus, le monitoring des performances et de l'utilisation des ressources est assuré, permettant une surveillance continue de l'application en production.</w:t>
-      </w:r>
-    </w:p>
-    <w:p>
-      <w:pPr>
-        <w:rPr>
-          <w:rFonts w:ascii="Times New Roman" w:hAnsi="Times New Roman" w:cs="Times New Roman"/>
-          <w:bCs/>
-          <w:sz w:val="24"/>
-          <w:szCs w:val="24"/>
-        </w:rPr>
-      </w:pPr>
-      <w:r>
-        <w:rPr>
-          <w:rFonts w:ascii="Times New Roman" w:hAnsi="Times New Roman" w:cs="Times New Roman"/>
-          <w:bCs/>
-          <w:sz w:val="24"/>
-          <w:szCs w:val="24"/>
-        </w:rPr>
-        <w:t>À l’avenir, plusieurs pistes d'amélioration pourraient être envisagées pour optimiser et enrichir cette application RESTful. Tout d’abord, l’implémentation d’un mécanisme d'authentification basé sur OAuth 2.0 ou JWT permettrait de renforcer la sécurité de l’API, en assurant un accès contrôlé et sécurisé aux ressources, surtout dans un contexte où les données sensibles sont en jeu. Cette démarche garantirait que seules les requêtes authentifiées et autorisées puissent interagir avec l’API, répondant ainsi aux besoins croiss</w:t>
+        <w:t xml:space="preserve">. Grâce à l'intégration de </w:t>
+      </w:r>
+      <w:proofErr w:type="spellStart"/>
+      <w:r>
+        <w:rPr>
+          <w:rFonts w:ascii="Times New Roman" w:hAnsi="Times New Roman" w:cs="Times New Roman"/>
+          <w:bCs/>
+          <w:sz w:val="24"/>
+          <w:szCs w:val="24"/>
+        </w:rPr>
+        <w:t>Prometheus</w:t>
+      </w:r>
+      <w:proofErr w:type="spellEnd"/>
+      <w:r>
+        <w:rPr>
+          <w:rFonts w:ascii="Times New Roman" w:hAnsi="Times New Roman" w:cs="Times New Roman"/>
+          <w:bCs/>
+          <w:sz w:val="24"/>
+          <w:szCs w:val="24"/>
+        </w:rPr>
+        <w:t>, le monitoring des performances et de l'utilisation des ressources est assuré, permettant une surveillance continue de l'application en production.</w:t>
+      </w:r>
+    </w:p>
+    <w:p>
+      <w:pPr>
+        <w:rPr>
+          <w:rFonts w:ascii="Times New Roman" w:hAnsi="Times New Roman" w:cs="Times New Roman"/>
+          <w:bCs/>
+          <w:sz w:val="24"/>
+          <w:szCs w:val="24"/>
+        </w:rPr>
+      </w:pPr>
+      <w:r>
+        <w:rPr>
+          <w:rFonts w:ascii="Times New Roman" w:hAnsi="Times New Roman" w:cs="Times New Roman"/>
+          <w:bCs/>
+          <w:sz w:val="24"/>
+          <w:szCs w:val="24"/>
+        </w:rPr>
+        <w:t xml:space="preserve">À l’avenir, plusieurs pistes d'amélioration pourraient être envisagées pour optimiser et enrichir cette application </w:t>
+      </w:r>
+      <w:proofErr w:type="spellStart"/>
+      <w:r>
+        <w:rPr>
+          <w:rFonts w:ascii="Times New Roman" w:hAnsi="Times New Roman" w:cs="Times New Roman"/>
+          <w:bCs/>
+          <w:sz w:val="24"/>
+          <w:szCs w:val="24"/>
+        </w:rPr>
+        <w:t>RESTful</w:t>
+      </w:r>
+      <w:proofErr w:type="spellEnd"/>
+      <w:r>
+        <w:rPr>
+          <w:rFonts w:ascii="Times New Roman" w:hAnsi="Times New Roman" w:cs="Times New Roman"/>
+          <w:bCs/>
+          <w:sz w:val="24"/>
+          <w:szCs w:val="24"/>
+        </w:rPr>
+        <w:t xml:space="preserve">. Tout d’abord, l’implémentation d’un mécanisme d'authentification basé sur </w:t>
+      </w:r>
+      <w:proofErr w:type="spellStart"/>
+      <w:r>
+        <w:rPr>
+          <w:rFonts w:ascii="Times New Roman" w:hAnsi="Times New Roman" w:cs="Times New Roman"/>
+          <w:bCs/>
+          <w:sz w:val="24"/>
+          <w:szCs w:val="24"/>
+        </w:rPr>
+        <w:t>OAuth</w:t>
+      </w:r>
+      <w:proofErr w:type="spellEnd"/>
+      <w:r>
+        <w:rPr>
+          <w:rFonts w:ascii="Times New Roman" w:hAnsi="Times New Roman" w:cs="Times New Roman"/>
+          <w:bCs/>
+          <w:sz w:val="24"/>
+          <w:szCs w:val="24"/>
+        </w:rPr>
+        <w:t xml:space="preserve"> 2.0 ou JWT permettrait de renforcer la sécurité de l’API, en assurant un accès contrôlé et sécurisé aux ressources, surtout dans un contexte où les données sensibles sont en jeu. Cette démarche garantirait que seules les requêtes authentifiées et autorisées puissent interagir avec l’API, répondant ainsi aux besoins croiss</w:t>
       </w:r>
       <w:r>
         <w:rPr>
@@ -12879,7 +14643,87 @@
           <w:sz w:val="24"/>
           <w:szCs w:val="24"/>
         </w:rPr>
-        <w:t xml:space="preserve">Enfin, l'intégration d'une solution de visualisation des métriques, telle que Grafana, couplée à Prometheus, pourrait apporter une meilleure visibilité sur les performances et l’état de santé de l'application. Grafana offrirait une interface graphique intuitive pour visualiser les données collectées par Prometheus, permettant ainsi aux équipes techniques de surveiller les ressources consommées, d'identifier rapidement les anomalies, et d'améliorer la réactivité en </w:t>
+        <w:t xml:space="preserve">Enfin, l'intégration d'une solution de visualisation des métriques, telle que </w:t>
+      </w:r>
+      <w:proofErr w:type="spellStart"/>
+      <w:r>
+        <w:rPr>
+          <w:rFonts w:ascii="Times New Roman" w:hAnsi="Times New Roman" w:cs="Times New Roman"/>
+          <w:bCs/>
+          <w:sz w:val="24"/>
+          <w:szCs w:val="24"/>
+        </w:rPr>
+        <w:t>Grafana</w:t>
+      </w:r>
+      <w:proofErr w:type="spellEnd"/>
+      <w:r>
+        <w:rPr>
+          <w:rFonts w:ascii="Times New Roman" w:hAnsi="Times New Roman" w:cs="Times New Roman"/>
+          <w:bCs/>
+          <w:sz w:val="24"/>
+          <w:szCs w:val="24"/>
+        </w:rPr>
+        <w:t xml:space="preserve">, couplée à </w:t>
+      </w:r>
+      <w:proofErr w:type="spellStart"/>
+      <w:r>
+        <w:rPr>
+          <w:rFonts w:ascii="Times New Roman" w:hAnsi="Times New Roman" w:cs="Times New Roman"/>
+          <w:bCs/>
+          <w:sz w:val="24"/>
+          <w:szCs w:val="24"/>
+        </w:rPr>
+        <w:t>Prometheus</w:t>
+      </w:r>
+      <w:proofErr w:type="spellEnd"/>
+      <w:r>
+        <w:rPr>
+          <w:rFonts w:ascii="Times New Roman" w:hAnsi="Times New Roman" w:cs="Times New Roman"/>
+          <w:bCs/>
+          <w:sz w:val="24"/>
+          <w:szCs w:val="24"/>
+        </w:rPr>
+        <w:t xml:space="preserve">, pourrait apporter une meilleure visibilité sur les performances et l’état de santé de l'application. </w:t>
+      </w:r>
+      <w:proofErr w:type="spellStart"/>
+      <w:r>
+        <w:rPr>
+          <w:rFonts w:ascii="Times New Roman" w:hAnsi="Times New Roman" w:cs="Times New Roman"/>
+          <w:bCs/>
+          <w:sz w:val="24"/>
+          <w:szCs w:val="24"/>
+        </w:rPr>
+        <w:t>Grafana</w:t>
+      </w:r>
+      <w:proofErr w:type="spellEnd"/>
+      <w:r>
+        <w:rPr>
+          <w:rFonts w:ascii="Times New Roman" w:hAnsi="Times New Roman" w:cs="Times New Roman"/>
+          <w:bCs/>
+          <w:sz w:val="24"/>
+          <w:szCs w:val="24"/>
+        </w:rPr>
+        <w:t xml:space="preserve"> offrirait une interface graphique intuitive pour visualiser les données collectées par </w:t>
+      </w:r>
+      <w:proofErr w:type="spellStart"/>
+      <w:r>
+        <w:rPr>
+          <w:rFonts w:ascii="Times New Roman" w:hAnsi="Times New Roman" w:cs="Times New Roman"/>
+          <w:bCs/>
+          <w:sz w:val="24"/>
+          <w:szCs w:val="24"/>
+        </w:rPr>
+        <w:t>Prometheus</w:t>
+      </w:r>
+      <w:proofErr w:type="spellEnd"/>
+      <w:r>
+        <w:rPr>
+          <w:rFonts w:ascii="Times New Roman" w:hAnsi="Times New Roman" w:cs="Times New Roman"/>
+          <w:bCs/>
+          <w:sz w:val="24"/>
+          <w:szCs w:val="24"/>
+        </w:rPr>
+        <w:t xml:space="preserve">, permettant ainsi aux équipes techniques de surveiller les ressources consommées, d'identifier rapidement les anomalies, et d'améliorer la réactivité en </w:t>
       </w:r>
       <w:r>
         <w:rPr>
@@ -15754,7 +17598,7 @@
 </file>
 
 <file path=customXml/itemProps1.xml><?xml version="1.0" encoding="utf-8"?>
-<ds:datastoreItem xmlns:ds="http://schemas.openxmlformats.org/officeDocument/2006/customXml" ds:itemID="{6DEEFA41-DC5D-4D61-8709-B3F8A2B7CAD3}">
+<ds:datastoreItem xmlns:ds="http://schemas.openxmlformats.org/officeDocument/2006/customXml" ds:itemID="{ACEFB989-4D1A-4A1C-8B1B-B0A5B53A01B1}">
   <ds:schemaRefs>
     <ds:schemaRef ds:uri="http://schemas.openxmlformats.org/officeDocument/2006/bibliography"/>
   </ds:schemaRefs>

</xml_diff>